<commit_message>
Latest version of manuscript based on feedback from Marianthi for Robbie's edits on 4/8/24
</commit_message>
<xml_diff>
--- a/reports/01_tropical_cyclones_educational_attainment_paper/words/01_PNAS/10_entire/01_first_submission/hurricanes_educational_attainment 2024 3 11_clean.docx
+++ b/reports/01_tropical_cyclones_educational_attainment_paper/words/01_PNAS/10_entire/01_first_submission/hurricanes_educational_attainment 2024 3 11_clean.docx
@@ -14192,6 +14192,7 @@
         <w:t xml:space="preserve">We developed a </w:t>
       </w:r>
       <w:commentRangeStart w:id="9"/>
+      <w:commentRangeStart w:id="10"/>
       <w:r>
         <w:rPr>
           <w:rFonts w:ascii="Arial" w:hAnsi="Arial" w:cs="Arial"/>
@@ -14209,34 +14210,6 @@
         </w:rPr>
         <w:commentReference w:id="9"/>
       </w:r>
-      <w:r>
-        <w:rPr>
-          <w:rFonts w:ascii="Arial" w:hAnsi="Arial" w:cs="Arial"/>
-          <w:color w:val="000000"/>
-          <w:sz w:val="20"/>
-          <w:szCs w:val="20"/>
-        </w:rPr>
-        <w:t xml:space="preserve">of </w:t>
-      </w:r>
-      <w:r>
-        <w:rPr>
-          <w:rFonts w:ascii="Arial" w:hAnsi="Arial" w:cs="Arial"/>
-          <w:color w:val="000000"/>
-          <w:sz w:val="20"/>
-          <w:szCs w:val="20"/>
-        </w:rPr>
-        <w:t xml:space="preserve">a </w:t>
-      </w:r>
-      <w:commentRangeStart w:id="10"/>
-      <w:r>
-        <w:rPr>
-          <w:rFonts w:ascii="Arial" w:hAnsi="Arial" w:cs="Arial"/>
-          <w:color w:val="000000"/>
-          <w:sz w:val="20"/>
-          <w:szCs w:val="20"/>
-        </w:rPr>
-        <w:t xml:space="preserve">state-specific </w:t>
-      </w:r>
       <w:commentRangeEnd w:id="10"/>
       <w:r>
         <w:rPr>
@@ -14252,44 +14225,27 @@
           <w:sz w:val="20"/>
           <w:szCs w:val="20"/>
         </w:rPr>
-        <w:t xml:space="preserve">generalized </w:t>
-      </w:r>
-      <w:r>
-        <w:rPr>
-          <w:rFonts w:ascii="Arial" w:hAnsi="Arial" w:cs="Arial"/>
-          <w:color w:val="000000"/>
-          <w:sz w:val="20"/>
-          <w:szCs w:val="20"/>
-        </w:rPr>
-        <w:t>difference-in-</w:t>
+        <w:t xml:space="preserve">of </w:t>
+      </w:r>
+      <w:r>
+        <w:rPr>
+          <w:rFonts w:ascii="Arial" w:hAnsi="Arial" w:cs="Arial"/>
+          <w:color w:val="000000"/>
+          <w:sz w:val="20"/>
+          <w:szCs w:val="20"/>
+        </w:rPr>
+        <w:t xml:space="preserve">a </w:t>
       </w:r>
       <w:commentRangeStart w:id="11"/>
-      <w:r>
-        <w:rPr>
-          <w:rFonts w:ascii="Arial" w:hAnsi="Arial" w:cs="Arial"/>
-          <w:color w:val="000000"/>
-          <w:sz w:val="20"/>
-          <w:szCs w:val="20"/>
-        </w:rPr>
-        <w:t>difference</w:t>
-      </w:r>
-      <w:r>
-        <w:rPr>
-          <w:rFonts w:ascii="Arial" w:hAnsi="Arial" w:cs="Arial"/>
-          <w:color w:val="000000"/>
-          <w:sz w:val="20"/>
-          <w:szCs w:val="20"/>
-        </w:rPr>
-        <w:t>s approach</w:t>
-      </w:r>
-      <w:r>
-        <w:rPr>
-          <w:rFonts w:ascii="Arial" w:hAnsi="Arial" w:cs="Arial"/>
-          <w:color w:val="000000"/>
-          <w:sz w:val="20"/>
-          <w:szCs w:val="20"/>
-        </w:rPr>
-        <w:t xml:space="preserve"> </w:t>
+      <w:commentRangeStart w:id="12"/>
+      <w:r>
+        <w:rPr>
+          <w:rFonts w:ascii="Arial" w:hAnsi="Arial" w:cs="Arial"/>
+          <w:color w:val="000000"/>
+          <w:sz w:val="20"/>
+          <w:szCs w:val="20"/>
+        </w:rPr>
+        <w:t xml:space="preserve">state-specific </w:t>
       </w:r>
       <w:commentRangeEnd w:id="11"/>
       <w:r>
@@ -14299,197 +14255,6 @@
         </w:rPr>
         <w:commentReference w:id="11"/>
       </w:r>
-      <w:r>
-        <w:rPr>
-          <w:rFonts w:ascii="Arial" w:hAnsi="Arial" w:cs="Arial"/>
-          <w:color w:val="000000"/>
-          <w:sz w:val="20"/>
-          <w:szCs w:val="20"/>
-        </w:rPr>
-        <w:t>with two-way fixed</w:t>
-      </w:r>
-      <w:r>
-        <w:rPr>
-          <w:rFonts w:ascii="Arial" w:hAnsi="Arial" w:cs="Arial"/>
-          <w:color w:val="000000"/>
-          <w:sz w:val="20"/>
-          <w:szCs w:val="20"/>
-        </w:rPr>
-        <w:t xml:space="preserve"> and random</w:t>
-      </w:r>
-      <w:r>
-        <w:rPr>
-          <w:rFonts w:ascii="Arial" w:hAnsi="Arial" w:cs="Arial"/>
-          <w:color w:val="000000"/>
-          <w:sz w:val="20"/>
-          <w:szCs w:val="20"/>
-        </w:rPr>
-        <w:t xml:space="preserve"> effects</w:t>
-      </w:r>
-      <w:r>
-        <w:rPr>
-          <w:rFonts w:ascii="Arial" w:hAnsi="Arial" w:cs="Arial"/>
-          <w:color w:val="000000"/>
-          <w:sz w:val="20"/>
-          <w:szCs w:val="20"/>
-        </w:rPr>
-        <w:t xml:space="preserve"> model to assess the association between </w:t>
-      </w:r>
-      <w:r>
-        <w:rPr>
-          <w:rFonts w:ascii="Arial" w:hAnsi="Arial" w:cs="Arial"/>
-          <w:color w:val="000000"/>
-          <w:sz w:val="20"/>
-          <w:szCs w:val="20"/>
-        </w:rPr>
-        <w:t xml:space="preserve">hurricane-force </w:t>
-      </w:r>
-      <w:r>
-        <w:rPr>
-          <w:rFonts w:ascii="Arial" w:hAnsi="Arial" w:cs="Arial"/>
-          <w:color w:val="000000"/>
-          <w:sz w:val="20"/>
-          <w:szCs w:val="20"/>
-        </w:rPr>
-        <w:t>tropical cyclone exposure and average annual standardized test scores at the county level</w:t>
-      </w:r>
-      <w:r>
-        <w:rPr>
-          <w:rFonts w:ascii="Arial" w:hAnsi="Arial" w:cs="Arial"/>
-          <w:color w:val="000000"/>
-          <w:sz w:val="20"/>
-          <w:szCs w:val="20"/>
-        </w:rPr>
-        <w:t xml:space="preserve"> </w:t>
-      </w:r>
-      <w:r>
-        <w:rPr>
-          <w:rFonts w:ascii="Arial" w:hAnsi="Arial" w:cs="Arial"/>
-          <w:color w:val="000000"/>
-          <w:sz w:val="20"/>
-          <w:szCs w:val="20"/>
-        </w:rPr>
-        <w:fldChar w:fldCharType="begin"/>
-      </w:r>
-      <w:r>
-        <w:rPr>
-          <w:rFonts w:ascii="Arial" w:hAnsi="Arial" w:cs="Arial"/>
-          <w:color w:val="000000"/>
-          <w:sz w:val="20"/>
-          <w:szCs w:val="20"/>
-        </w:rPr>
-        <w:instrText xml:space="preserve"> ADDIN ZOTERO_ITEM CSL_CITATION {"citationID":"sJfVi9rp","properties":{"formattedCitation":"(46, 47)","plainCitation":"(46, 47)","noteIndex":0},"citationItems":[{"id":2717,"uris":["http://zotero.org/groups/4923355/items/3S8KKFG8"],"itemData":{"id":2717,"type":"article-journal","abstract":"We examine inference in panel data when the number of groups is small, as is typically the case for difference-in-differences estimation and when some variables are fixed within groups. In this case, standard asymptotics based on the number of groups going to infinity provide a poor approximation to the finite sample distribution. We show that in some cases the t-statistic is distributed as t and propose simple two-step estimators for these cases. We apply our analysis to two well-known papers. We confirm our theoretical analysis with Monte Carlo simulations.","container-title":"The Review of Economics and Statistics","DOI":"10.1162/rest.89.2.221","ISSN":"0034-6535","issue":"2","journalAbbreviation":"The Review of Economics and Statistics","page":"221-233","source":"Silverchair","title":"Inference with Difference-in-Differences and Other Panel Data","URL":"https://doi.org/10.1162/rest.89.2.221","volume":"89","author":[{"family":"Donald","given":"Stephen G"},{"family":"Lang","given":"Kevin"}],"accessed":{"date-parts":[["2023",11,13]]},"issued":{"date-parts":[["2007",5,1]]}}},{"id":2719,"uris":["http://zotero.org/groups/4923355/items/R7KXHGSC"],"itemData":{"id":2719,"type":"book","abstract":"Statistical Rethinking: A Bayesian Course with Examples in R and Stan builds readers’ knowledge of and confidence in statistical modeling. Reflecting the need for even minor programming in today’s model-based statistics, the book pushes readers to perform step-by-step calculations that are usually automated. This unique computational approach ensures that readers understand enough of the details to make reasonable choices and interpretations in their own modeling work.\n\nThe text presents generalized linear multilevel models from a Bayesian perspective, relying on a simple logical interpretation of Bayesian probability and maximum entropy. It covers from the basics of regression to multilevel models. The author also discusses measurement error, missing data, and Gaussian process models for spatial and network autocorrelation.\n\nBy using complete R code examples throughout, this book provides a practical foundation for performing statistical inference. Designed for both PhD students and seasoned professionals in the natural and social sciences, it prepares them for more advanced or specialized statistical modeling. \nWeb ResourceThe book is accompanied by an R package (rethinking) that is available on the author’s website and GitHub. The two core functions (map and map2stan) of this package allow a variety of statistical models to be constructed from standard model formulas.","event-place":"New York","ISBN":"978-1-315-37249-5","note":"DOI: 10.1201/9781315372495","number-of-pages":"505","publisher":"Chapman and Hall/CRC","publisher-place":"New York","title":"Statistical Rethinking: A Bayesian Course with Examples in R and Stan","title-short":"Statistical Rethinking","author":[{"family":"McElreath","given":"Richard"}],"issued":{"date-parts":[["2016",12,30]]}}}],"schema":"https://github.com/citation-style-language/schema/raw/master/csl-citation.json"} </w:instrText>
-      </w:r>
-      <w:r>
-        <w:rPr>
-          <w:rFonts w:ascii="Arial" w:hAnsi="Arial" w:cs="Arial"/>
-          <w:color w:val="000000"/>
-          <w:sz w:val="20"/>
-          <w:szCs w:val="20"/>
-        </w:rPr>
-        <w:fldChar w:fldCharType="separate"/>
-      </w:r>
-      <w:r>
-        <w:rPr>
-          <w:rFonts w:ascii="Arial" w:hAnsi="Arial" w:cs="Arial"/>
-          <w:noProof/>
-          <w:color w:val="000000"/>
-          <w:sz w:val="20"/>
-          <w:szCs w:val="20"/>
-        </w:rPr>
-        <w:t>(46, 47)</w:t>
-      </w:r>
-      <w:r>
-        <w:rPr>
-          <w:rFonts w:ascii="Arial" w:hAnsi="Arial" w:cs="Arial"/>
-          <w:color w:val="000000"/>
-          <w:sz w:val="20"/>
-          <w:szCs w:val="20"/>
-        </w:rPr>
-        <w:fldChar w:fldCharType="end"/>
-      </w:r>
-      <w:r>
-        <w:rPr>
-          <w:rFonts w:ascii="Arial" w:hAnsi="Arial" w:cs="Arial"/>
-          <w:color w:val="000000"/>
-          <w:sz w:val="20"/>
-          <w:szCs w:val="20"/>
-        </w:rPr>
-        <w:t>.</w:t>
-      </w:r>
-      <w:r>
-        <w:rPr>
-          <w:rFonts w:ascii="Arial" w:hAnsi="Arial" w:cs="Arial"/>
-          <w:color w:val="000000"/>
-          <w:sz w:val="20"/>
-          <w:szCs w:val="20"/>
-        </w:rPr>
-        <w:t xml:space="preserve"> If a given county had been exposed to a </w:t>
-      </w:r>
-      <w:r>
-        <w:rPr>
-          <w:rFonts w:ascii="Arial" w:hAnsi="Arial" w:cs="Arial"/>
-          <w:color w:val="000000"/>
-          <w:sz w:val="20"/>
-          <w:szCs w:val="20"/>
-        </w:rPr>
-        <w:t>hurricane-force t</w:t>
-      </w:r>
-      <w:r>
-        <w:rPr>
-          <w:rFonts w:ascii="Arial" w:hAnsi="Arial" w:cs="Arial"/>
-          <w:color w:val="000000"/>
-          <w:sz w:val="20"/>
-          <w:szCs w:val="20"/>
-        </w:rPr>
-        <w:t xml:space="preserve">ropical cyclone in a particular year, </w:t>
-      </w:r>
-      <w:r>
-        <w:rPr>
-          <w:rFonts w:ascii="Arial" w:hAnsi="Arial" w:cs="Arial"/>
-          <w:color w:val="000000"/>
-          <w:sz w:val="20"/>
-          <w:szCs w:val="20"/>
-        </w:rPr>
-        <w:t xml:space="preserve">we treated </w:t>
-      </w:r>
-      <w:r>
-        <w:rPr>
-          <w:rFonts w:ascii="Arial" w:hAnsi="Arial" w:cs="Arial"/>
-          <w:color w:val="000000"/>
-          <w:sz w:val="20"/>
-          <w:szCs w:val="20"/>
-        </w:rPr>
-        <w:t>all associated grade</w:t>
-      </w:r>
-      <w:r>
-        <w:rPr>
-          <w:rFonts w:ascii="Arial" w:hAnsi="Arial" w:cs="Arial"/>
-          <w:color w:val="000000"/>
-          <w:sz w:val="20"/>
-          <w:szCs w:val="20"/>
-        </w:rPr>
-        <w:t xml:space="preserve"> </w:t>
-      </w:r>
-      <w:r>
-        <w:rPr>
-          <w:rFonts w:ascii="Arial" w:hAnsi="Arial" w:cs="Arial"/>
-          <w:color w:val="000000"/>
-          <w:sz w:val="20"/>
-          <w:szCs w:val="20"/>
-        </w:rPr>
-        <w:t>cohorts as exposed for the remainder of the study peri</w:t>
-      </w:r>
-      <w:commentRangeStart w:id="12"/>
-      <w:r>
-        <w:rPr>
-          <w:rFonts w:ascii="Arial" w:hAnsi="Arial" w:cs="Arial"/>
-          <w:color w:val="000000"/>
-          <w:sz w:val="20"/>
-          <w:szCs w:val="20"/>
-        </w:rPr>
-        <w:t>od</w:t>
-      </w:r>
       <w:commentRangeEnd w:id="12"/>
       <w:r>
         <w:rPr>
@@ -14497,6 +14262,286 @@
           <w:rFonts w:ascii="Times New Roman" w:eastAsia="Times New Roman" w:hAnsi="Times New Roman" w:cs="Times New Roman"/>
         </w:rPr>
         <w:commentReference w:id="12"/>
+      </w:r>
+      <w:r>
+        <w:rPr>
+          <w:rFonts w:ascii="Arial" w:hAnsi="Arial" w:cs="Arial"/>
+          <w:color w:val="000000"/>
+          <w:sz w:val="20"/>
+          <w:szCs w:val="20"/>
+        </w:rPr>
+        <w:t xml:space="preserve">generalized </w:t>
+      </w:r>
+      <w:r>
+        <w:rPr>
+          <w:rFonts w:ascii="Arial" w:hAnsi="Arial" w:cs="Arial"/>
+          <w:color w:val="000000"/>
+          <w:sz w:val="20"/>
+          <w:szCs w:val="20"/>
+        </w:rPr>
+        <w:t>difference-in-</w:t>
+      </w:r>
+      <w:commentRangeStart w:id="13"/>
+      <w:commentRangeStart w:id="14"/>
+      <w:commentRangeStart w:id="15"/>
+      <w:r>
+        <w:rPr>
+          <w:rFonts w:ascii="Arial" w:hAnsi="Arial" w:cs="Arial"/>
+          <w:color w:val="000000"/>
+          <w:sz w:val="20"/>
+          <w:szCs w:val="20"/>
+        </w:rPr>
+        <w:t>difference</w:t>
+      </w:r>
+      <w:r>
+        <w:rPr>
+          <w:rFonts w:ascii="Arial" w:hAnsi="Arial" w:cs="Arial"/>
+          <w:color w:val="000000"/>
+          <w:sz w:val="20"/>
+          <w:szCs w:val="20"/>
+        </w:rPr>
+        <w:t>s approach</w:t>
+      </w:r>
+      <w:r>
+        <w:rPr>
+          <w:rFonts w:ascii="Arial" w:hAnsi="Arial" w:cs="Arial"/>
+          <w:color w:val="000000"/>
+          <w:sz w:val="20"/>
+          <w:szCs w:val="20"/>
+        </w:rPr>
+        <w:t xml:space="preserve"> </w:t>
+      </w:r>
+      <w:commentRangeEnd w:id="13"/>
+      <w:r>
+        <w:rPr>
+          <w:rStyle w:val="CommentReference"/>
+          <w:rFonts w:ascii="Times New Roman" w:eastAsia="Times New Roman" w:hAnsi="Times New Roman" w:cs="Times New Roman"/>
+        </w:rPr>
+        <w:commentReference w:id="13"/>
+      </w:r>
+      <w:commentRangeEnd w:id="14"/>
+      <w:r>
+        <w:rPr>
+          <w:rStyle w:val="CommentReference"/>
+          <w:rFonts w:ascii="Times New Roman" w:eastAsia="Times New Roman" w:hAnsi="Times New Roman" w:cs="Times New Roman"/>
+        </w:rPr>
+        <w:commentReference w:id="14"/>
+      </w:r>
+      <w:commentRangeEnd w:id="15"/>
+      <w:r>
+        <w:rPr>
+          <w:rStyle w:val="CommentReference"/>
+          <w:rFonts w:ascii="Times New Roman" w:eastAsia="Times New Roman" w:hAnsi="Times New Roman" w:cs="Times New Roman"/>
+        </w:rPr>
+        <w:commentReference w:id="15"/>
+      </w:r>
+      <w:r>
+        <w:rPr>
+          <w:rFonts w:ascii="Arial" w:hAnsi="Arial" w:cs="Arial"/>
+          <w:color w:val="000000"/>
+          <w:sz w:val="20"/>
+          <w:szCs w:val="20"/>
+        </w:rPr>
+        <w:t>with two-way fixed</w:t>
+      </w:r>
+      <w:r>
+        <w:rPr>
+          <w:rFonts w:ascii="Arial" w:hAnsi="Arial" w:cs="Arial"/>
+          <w:color w:val="000000"/>
+          <w:sz w:val="20"/>
+          <w:szCs w:val="20"/>
+        </w:rPr>
+        <w:t xml:space="preserve"> and random</w:t>
+      </w:r>
+      <w:r>
+        <w:rPr>
+          <w:rFonts w:ascii="Arial" w:hAnsi="Arial" w:cs="Arial"/>
+          <w:color w:val="000000"/>
+          <w:sz w:val="20"/>
+          <w:szCs w:val="20"/>
+        </w:rPr>
+        <w:t xml:space="preserve"> effects</w:t>
+      </w:r>
+      <w:r>
+        <w:rPr>
+          <w:rFonts w:ascii="Arial" w:hAnsi="Arial" w:cs="Arial"/>
+          <w:color w:val="000000"/>
+          <w:sz w:val="20"/>
+          <w:szCs w:val="20"/>
+        </w:rPr>
+        <w:t xml:space="preserve"> model to assess the association between </w:t>
+      </w:r>
+      <w:r>
+        <w:rPr>
+          <w:rFonts w:ascii="Arial" w:hAnsi="Arial" w:cs="Arial"/>
+          <w:color w:val="000000"/>
+          <w:sz w:val="20"/>
+          <w:szCs w:val="20"/>
+        </w:rPr>
+        <w:t xml:space="preserve">hurricane-force </w:t>
+      </w:r>
+      <w:r>
+        <w:rPr>
+          <w:rFonts w:ascii="Arial" w:hAnsi="Arial" w:cs="Arial"/>
+          <w:color w:val="000000"/>
+          <w:sz w:val="20"/>
+          <w:szCs w:val="20"/>
+        </w:rPr>
+        <w:t>tropical cyclone exposure and average annual standardized test scores at the county level</w:t>
+      </w:r>
+      <w:r>
+        <w:rPr>
+          <w:rFonts w:ascii="Arial" w:hAnsi="Arial" w:cs="Arial"/>
+          <w:color w:val="000000"/>
+          <w:sz w:val="20"/>
+          <w:szCs w:val="20"/>
+        </w:rPr>
+        <w:t xml:space="preserve"> </w:t>
+      </w:r>
+      <w:r>
+        <w:rPr>
+          <w:rFonts w:ascii="Arial" w:hAnsi="Arial" w:cs="Arial"/>
+          <w:color w:val="000000"/>
+          <w:sz w:val="20"/>
+          <w:szCs w:val="20"/>
+        </w:rPr>
+        <w:fldChar w:fldCharType="begin"/>
+      </w:r>
+      <w:r>
+        <w:rPr>
+          <w:rFonts w:ascii="Arial" w:hAnsi="Arial" w:cs="Arial"/>
+          <w:color w:val="000000"/>
+          <w:sz w:val="20"/>
+          <w:szCs w:val="20"/>
+        </w:rPr>
+        <w:instrText xml:space="preserve"> ADDIN ZOTERO_ITEM CSL_CITATION {"citationID":"sJfVi9rp","properties":{"formattedCitation":"(46, 47)","plainCitation":"(46, 47)","noteIndex":0},"citationItems":[{"id":2717,"uris":["http://zotero.org/groups/4923355/items/3S8KKFG8"],"itemData":{"id":2717,"type":"article-journal","abstract":"We examine inference in panel data when the number of groups is small, as is typically the case for difference-in-differences estimation and when some variables are fixed within groups. In this case, standard asymptotics based on the number of groups going to infinity provide a poor approximation to the finite sample distribution. We show that in some cases the t-statistic is distributed as t and propose simple two-step estimators for these cases. We apply our analysis to two well-known papers. We confirm our theoretical analysis with Monte Carlo simulations.","container-title":"The Review of Economics and Statistics","DOI":"10.1162/rest.89.2.221","ISSN":"0034-6535","issue":"2","journalAbbreviation":"The Review of Economics and Statistics","page":"221-233","source":"Silverchair","title":"Inference with Difference-in-Differences and Other Panel Data","URL":"https://doi.org/10.1162/rest.89.2.221","volume":"89","author":[{"family":"Donald","given":"Stephen G"},{"family":"Lang","given":"Kevin"}],"accessed":{"date-parts":[["2023",11,13]]},"issued":{"date-parts":[["2007",5,1]]}}},{"id":2719,"uris":["http://zotero.org/groups/4923355/items/R7KXHGSC"],"itemData":{"id":2719,"type":"book","abstract":"Statistical Rethinking: A Bayesian Course with Examples in R and Stan builds readers’ knowledge of and confidence in statistical modeling. Reflecting the need for even minor programming in today’s model-based statistics, the book pushes readers to perform step-by-step calculations that are usually automated. This unique computational approach ensures that readers understand enough of the details to make reasonable choices and interpretations in their own modeling work.\n\nThe text presents generalized linear multilevel models from a Bayesian perspective, relying on a simple logical interpretation of Bayesian probability and maximum entropy. It covers from the basics of regression to multilevel models. The author also discusses measurement error, missing data, and Gaussian process models for spatial and network autocorrelation.\n\nBy using complete R code examples throughout, this book provides a practical foundation for performing statistical inference. Designed for both PhD students and seasoned professionals in the natural and social sciences, it prepares them for more advanced or specialized statistical modeling. \nWeb ResourceThe book is accompanied by an R package (rethinking) that is available on the author’s website and GitHub. The two core functions (map and map2stan) of this package allow a variety of statistical models to be constructed from standard model formulas.","event-place":"New York","ISBN":"978-1-315-37249-5","note":"DOI: 10.1201/9781315372495","number-of-pages":"505","publisher":"Chapman and Hall/CRC","publisher-place":"New York","title":"Statistical Rethinking: A Bayesian Course with Examples in R and Stan","title-short":"Statistical Rethinking","author":[{"family":"McElreath","given":"Richard"}],"issued":{"date-parts":[["2016",12,30]]}}}],"schema":"https://github.com/citation-style-language/schema/raw/master/csl-citation.json"} </w:instrText>
+      </w:r>
+      <w:r>
+        <w:rPr>
+          <w:rFonts w:ascii="Arial" w:hAnsi="Arial" w:cs="Arial"/>
+          <w:color w:val="000000"/>
+          <w:sz w:val="20"/>
+          <w:szCs w:val="20"/>
+        </w:rPr>
+        <w:fldChar w:fldCharType="separate"/>
+      </w:r>
+      <w:r>
+        <w:rPr>
+          <w:rFonts w:ascii="Arial" w:hAnsi="Arial" w:cs="Arial"/>
+          <w:noProof/>
+          <w:color w:val="000000"/>
+          <w:sz w:val="20"/>
+          <w:szCs w:val="20"/>
+        </w:rPr>
+        <w:t>(46, 47)</w:t>
+      </w:r>
+      <w:r>
+        <w:rPr>
+          <w:rFonts w:ascii="Arial" w:hAnsi="Arial" w:cs="Arial"/>
+          <w:color w:val="000000"/>
+          <w:sz w:val="20"/>
+          <w:szCs w:val="20"/>
+        </w:rPr>
+        <w:fldChar w:fldCharType="end"/>
+      </w:r>
+      <w:r>
+        <w:rPr>
+          <w:rFonts w:ascii="Arial" w:hAnsi="Arial" w:cs="Arial"/>
+          <w:color w:val="000000"/>
+          <w:sz w:val="20"/>
+          <w:szCs w:val="20"/>
+        </w:rPr>
+        <w:t>.</w:t>
+      </w:r>
+      <w:r>
+        <w:rPr>
+          <w:rFonts w:ascii="Arial" w:hAnsi="Arial" w:cs="Arial"/>
+          <w:color w:val="000000"/>
+          <w:sz w:val="20"/>
+          <w:szCs w:val="20"/>
+        </w:rPr>
+        <w:t xml:space="preserve"> If a given county had been exposed to a </w:t>
+      </w:r>
+      <w:r>
+        <w:rPr>
+          <w:rFonts w:ascii="Arial" w:hAnsi="Arial" w:cs="Arial"/>
+          <w:color w:val="000000"/>
+          <w:sz w:val="20"/>
+          <w:szCs w:val="20"/>
+        </w:rPr>
+        <w:t>hurricane-force t</w:t>
+      </w:r>
+      <w:r>
+        <w:rPr>
+          <w:rFonts w:ascii="Arial" w:hAnsi="Arial" w:cs="Arial"/>
+          <w:color w:val="000000"/>
+          <w:sz w:val="20"/>
+          <w:szCs w:val="20"/>
+        </w:rPr>
+        <w:t xml:space="preserve">ropical cyclone in a particular year, </w:t>
+      </w:r>
+      <w:r>
+        <w:rPr>
+          <w:rFonts w:ascii="Arial" w:hAnsi="Arial" w:cs="Arial"/>
+          <w:color w:val="000000"/>
+          <w:sz w:val="20"/>
+          <w:szCs w:val="20"/>
+        </w:rPr>
+        <w:t xml:space="preserve">we treated </w:t>
+      </w:r>
+      <w:r>
+        <w:rPr>
+          <w:rFonts w:ascii="Arial" w:hAnsi="Arial" w:cs="Arial"/>
+          <w:color w:val="000000"/>
+          <w:sz w:val="20"/>
+          <w:szCs w:val="20"/>
+        </w:rPr>
+        <w:t>all associated grade</w:t>
+      </w:r>
+      <w:r>
+        <w:rPr>
+          <w:rFonts w:ascii="Arial" w:hAnsi="Arial" w:cs="Arial"/>
+          <w:color w:val="000000"/>
+          <w:sz w:val="20"/>
+          <w:szCs w:val="20"/>
+        </w:rPr>
+        <w:t xml:space="preserve"> </w:t>
+      </w:r>
+      <w:r>
+        <w:rPr>
+          <w:rFonts w:ascii="Arial" w:hAnsi="Arial" w:cs="Arial"/>
+          <w:color w:val="000000"/>
+          <w:sz w:val="20"/>
+          <w:szCs w:val="20"/>
+        </w:rPr>
+        <w:t>cohorts as exposed for the remainder of the study peri</w:t>
+      </w:r>
+      <w:commentRangeStart w:id="16"/>
+      <w:commentRangeStart w:id="17"/>
+      <w:r>
+        <w:rPr>
+          <w:rFonts w:ascii="Arial" w:hAnsi="Arial" w:cs="Arial"/>
+          <w:color w:val="000000"/>
+          <w:sz w:val="20"/>
+          <w:szCs w:val="20"/>
+        </w:rPr>
+        <w:t>od</w:t>
+      </w:r>
+      <w:commentRangeEnd w:id="16"/>
+      <w:r>
+        <w:rPr>
+          <w:rStyle w:val="CommentReference"/>
+          <w:rFonts w:ascii="Times New Roman" w:eastAsia="Times New Roman" w:hAnsi="Times New Roman" w:cs="Times New Roman"/>
+        </w:rPr>
+        <w:commentReference w:id="16"/>
+      </w:r>
+      <w:commentRangeEnd w:id="17"/>
+      <w:r>
+        <w:rPr>
+          <w:rStyle w:val="CommentReference"/>
+          <w:rFonts w:ascii="Times New Roman" w:eastAsia="Times New Roman" w:hAnsi="Times New Roman" w:cs="Times New Roman"/>
+        </w:rPr>
+        <w:commentReference w:id="17"/>
       </w:r>
       <w:r>
         <w:rPr>
@@ -14684,6 +14729,155 @@
         </w:rPr>
         <w:t>itg</w:t>
       </w:r>
+      <w:proofErr w:type="spellEnd"/>
+      <w:r>
+        <w:rPr>
+          <w:rFonts w:ascii="Arial" w:hAnsi="Arial" w:cs="Arial"/>
+          <w:color w:val="000000"/>
+          <w:sz w:val="20"/>
+          <w:szCs w:val="20"/>
+        </w:rPr>
+        <w:t xml:space="preserve"> =</w:t>
+      </w:r>
+      <w:r>
+        <w:rPr>
+          <w:rFonts w:ascii="Arial" w:hAnsi="Arial" w:cs="Arial"/>
+          <w:color w:val="000000"/>
+          <w:sz w:val="20"/>
+          <w:szCs w:val="20"/>
+        </w:rPr>
+        <w:t xml:space="preserve"> </w:t>
+      </w:r>
+      <w:commentRangeStart w:id="18"/>
+      <w:r>
+        <w:rPr>
+          <w:rFonts w:ascii="Arial" w:hAnsi="Arial" w:cs="Arial"/>
+          <w:color w:val="000000"/>
+          <w:sz w:val="20"/>
+          <w:szCs w:val="20"/>
+        </w:rPr>
+        <w:t>alpha</w:t>
+      </w:r>
+      <w:commentRangeEnd w:id="18"/>
+      <w:r>
+        <w:rPr>
+          <w:rStyle w:val="CommentReference"/>
+          <w:rFonts w:ascii="Times New Roman" w:eastAsia="Times New Roman" w:hAnsi="Times New Roman" w:cs="Times New Roman"/>
+        </w:rPr>
+        <w:commentReference w:id="18"/>
+      </w:r>
+      <w:r>
+        <w:rPr>
+          <w:rFonts w:ascii="Arial" w:hAnsi="Arial" w:cs="Arial"/>
+          <w:color w:val="000000"/>
+          <w:sz w:val="20"/>
+          <w:szCs w:val="20"/>
+          <w:vertAlign w:val="subscript"/>
+        </w:rPr>
+        <w:t>0</w:t>
+      </w:r>
+      <w:r>
+        <w:rPr>
+          <w:rFonts w:ascii="Arial" w:hAnsi="Arial" w:cs="Arial"/>
+          <w:color w:val="000000"/>
+          <w:sz w:val="20"/>
+          <w:szCs w:val="20"/>
+        </w:rPr>
+        <w:t xml:space="preserve"> + a</w:t>
+      </w:r>
+      <w:r>
+        <w:rPr>
+          <w:rFonts w:ascii="Arial" w:hAnsi="Arial" w:cs="Arial"/>
+          <w:color w:val="000000"/>
+          <w:sz w:val="20"/>
+          <w:szCs w:val="20"/>
+          <w:vertAlign w:val="subscript"/>
+        </w:rPr>
+        <w:t>s</w:t>
+      </w:r>
+      <w:r>
+        <w:rPr>
+          <w:rFonts w:ascii="Arial" w:hAnsi="Arial" w:cs="Arial"/>
+          <w:color w:val="000000"/>
+          <w:sz w:val="20"/>
+          <w:szCs w:val="20"/>
+        </w:rPr>
+        <w:t xml:space="preserve"> +</w:t>
+      </w:r>
+      <w:r>
+        <w:rPr>
+          <w:rFonts w:ascii="Arial" w:hAnsi="Arial" w:cs="Arial"/>
+          <w:color w:val="000000"/>
+          <w:sz w:val="20"/>
+          <w:szCs w:val="20"/>
+        </w:rPr>
+        <w:t xml:space="preserve"> </w:t>
+      </w:r>
+      <w:commentRangeStart w:id="19"/>
+      <w:r>
+        <w:rPr>
+          <w:rFonts w:ascii="Arial" w:hAnsi="Arial" w:cs="Arial"/>
+          <w:color w:val="000000"/>
+          <w:sz w:val="20"/>
+          <w:szCs w:val="20"/>
+        </w:rPr>
+        <w:t>(</w:t>
+      </w:r>
+      <w:r>
+        <w:rPr>
+          <w:rFonts w:ascii="Arial" w:hAnsi="Arial" w:cs="Arial"/>
+          <w:color w:val="000000"/>
+          <w:sz w:val="20"/>
+          <w:szCs w:val="20"/>
+        </w:rPr>
+        <w:sym w:font="Symbol" w:char="F062"/>
+      </w:r>
+      <w:r>
+        <w:rPr>
+          <w:rFonts w:ascii="Arial" w:hAnsi="Arial" w:cs="Arial"/>
+          <w:color w:val="000000"/>
+          <w:sz w:val="20"/>
+          <w:szCs w:val="20"/>
+        </w:rPr>
+        <w:t>+b</w:t>
+      </w:r>
+      <w:r>
+        <w:rPr>
+          <w:rFonts w:ascii="Arial" w:hAnsi="Arial" w:cs="Arial"/>
+          <w:color w:val="000000"/>
+          <w:sz w:val="20"/>
+          <w:szCs w:val="20"/>
+          <w:vertAlign w:val="subscript"/>
+        </w:rPr>
+        <w:t>s</w:t>
+      </w:r>
+      <w:r>
+        <w:rPr>
+          <w:rFonts w:ascii="Arial" w:hAnsi="Arial" w:cs="Arial"/>
+          <w:color w:val="000000"/>
+          <w:sz w:val="20"/>
+          <w:szCs w:val="20"/>
+        </w:rPr>
+        <w:t>)</w:t>
+      </w:r>
+      <w:commentRangeEnd w:id="19"/>
+      <w:proofErr w:type="spellStart"/>
+      <w:r>
+        <w:rPr>
+          <w:rStyle w:val="CommentReference"/>
+          <w:rFonts w:ascii="Times New Roman" w:eastAsia="Times New Roman" w:hAnsi="Times New Roman" w:cs="Times New Roman"/>
+        </w:rPr>
+        <w:commentReference w:id="19"/>
+      </w:r>
+      <w:r>
+        <w:rPr>
+          <w:rFonts w:ascii="Arial" w:hAnsi="Arial" w:cs="Arial"/>
+          <w:color w:val="000000"/>
+          <w:sz w:val="20"/>
+          <w:szCs w:val="20"/>
+        </w:rPr>
+        <w:t>Hurricane</w:t>
+      </w:r>
       <w:r>
         <w:rPr>
           <w:rFonts w:ascii="Arial" w:hAnsi="Arial" w:cs="Arial"/>
@@ -14694,46 +14888,7 @@
           <w:szCs w:val="20"/>
           <w:vertAlign w:val="subscript"/>
         </w:rPr>
-        <w:t>s</w:t>
-      </w:r>
-      <w:proofErr w:type="spellEnd"/>
-      <w:r>
-        <w:rPr>
-          <w:rFonts w:ascii="Arial" w:hAnsi="Arial" w:cs="Arial"/>
-          <w:color w:val="000000"/>
-          <w:sz w:val="20"/>
-          <w:szCs w:val="20"/>
-        </w:rPr>
-        <w:t xml:space="preserve"> = </w:t>
-      </w:r>
-      <w:r>
-        <w:rPr>
-          <w:rFonts w:ascii="Arial" w:hAnsi="Arial" w:cs="Arial"/>
-          <w:color w:val="000000"/>
-          <w:sz w:val="20"/>
-          <w:szCs w:val="20"/>
-        </w:rPr>
-        <w:sym w:font="Symbol" w:char="F062"/>
-      </w:r>
-      <w:proofErr w:type="spellStart"/>
-      <w:r>
-        <w:rPr>
-          <w:rFonts w:ascii="Arial" w:hAnsi="Arial" w:cs="Arial"/>
-          <w:color w:val="000000"/>
-          <w:sz w:val="20"/>
-          <w:szCs w:val="20"/>
-          <w:vertAlign w:val="subscript"/>
-        </w:rPr>
-        <w:t>s</w:t>
-      </w:r>
-      <w:r>
-        <w:rPr>
-          <w:rFonts w:ascii="Arial" w:hAnsi="Arial" w:cs="Arial"/>
-          <w:color w:val="000000"/>
-          <w:sz w:val="20"/>
-          <w:szCs w:val="20"/>
-        </w:rPr>
-        <w:t>Hurricane</w:t>
+        <w:t>i</w:t>
       </w:r>
       <w:r>
         <w:rPr>
@@ -14745,7 +14900,54 @@
           <w:szCs w:val="20"/>
           <w:vertAlign w:val="subscript"/>
         </w:rPr>
-        <w:t>i</w:t>
+        <w:t>t</w:t>
+      </w:r>
+      <w:proofErr w:type="spellEnd"/>
+      <w:r>
+        <w:rPr>
+          <w:rFonts w:ascii="Arial" w:hAnsi="Arial" w:cs="Arial"/>
+          <w:color w:val="000000"/>
+          <w:sz w:val="20"/>
+          <w:szCs w:val="20"/>
+        </w:rPr>
+        <w:t xml:space="preserve"> + </w:t>
+      </w:r>
+      <w:commentRangeStart w:id="20"/>
+      <w:r>
+        <w:rPr>
+          <w:rFonts w:ascii="Arial" w:hAnsi="Arial" w:cs="Arial"/>
+          <w:color w:val="000000"/>
+          <w:sz w:val="20"/>
+          <w:szCs w:val="20"/>
+        </w:rPr>
+        <w:sym w:font="Symbol" w:char="F0E5"/>
+      </w:r>
+      <w:r>
+        <w:rPr>
+          <w:rFonts w:ascii="Arial" w:hAnsi="Arial" w:cs="Arial"/>
+          <w:color w:val="000000"/>
+          <w:sz w:val="20"/>
+          <w:szCs w:val="20"/>
+        </w:rPr>
+        <w:sym w:font="Symbol" w:char="F062"/>
+      </w:r>
+      <w:commentRangeEnd w:id="20"/>
+      <w:r>
+        <w:rPr>
+          <w:rStyle w:val="CommentReference"/>
+          <w:rFonts w:ascii="Times New Roman" w:eastAsia="Times New Roman" w:hAnsi="Times New Roman" w:cs="Times New Roman"/>
+        </w:rPr>
+        <w:commentReference w:id="20"/>
+      </w:r>
+      <w:proofErr w:type="spellStart"/>
+      <w:r>
+        <w:rPr>
+          <w:rFonts w:ascii="Arial" w:hAnsi="Arial" w:cs="Arial"/>
+          <w:color w:val="000000"/>
+          <w:sz w:val="20"/>
+          <w:szCs w:val="20"/>
+        </w:rPr>
+        <w:t>Covariates</w:t>
       </w:r>
       <w:r>
         <w:rPr>
@@ -14757,7 +14959,27 @@
           <w:szCs w:val="20"/>
           <w:vertAlign w:val="subscript"/>
         </w:rPr>
-        <w:t>t</w:t>
+        <w:t>itg</w:t>
+      </w:r>
+      <w:proofErr w:type="spellEnd"/>
+      <w:r>
+        <w:rPr>
+          <w:rFonts w:ascii="Arial" w:hAnsi="Arial" w:cs="Arial"/>
+          <w:color w:val="000000"/>
+          <w:sz w:val="20"/>
+          <w:szCs w:val="20"/>
+        </w:rPr>
+        <w:t xml:space="preserve"> + </w:t>
+      </w:r>
+      <w:proofErr w:type="spellStart"/>
+      <w:r>
+        <w:rPr>
+          <w:rFonts w:ascii="Arial" w:hAnsi="Arial" w:cs="Arial"/>
+          <w:color w:val="000000"/>
+          <w:sz w:val="20"/>
+          <w:szCs w:val="20"/>
+        </w:rPr>
+        <w:t>Cohort</w:t>
       </w:r>
       <w:r>
         <w:rPr>
@@ -14769,7 +14991,7 @@
           <w:szCs w:val="20"/>
           <w:vertAlign w:val="subscript"/>
         </w:rPr>
-        <w:t>s</w:t>
+        <w:t>ig</w:t>
       </w:r>
       <w:proofErr w:type="spellEnd"/>
       <w:r>
@@ -14781,146 +15003,55 @@
         </w:rPr>
         <w:t xml:space="preserve"> + </w:t>
       </w:r>
-      <w:commentRangeStart w:id="13"/>
-      <w:r>
-        <w:rPr>
-          <w:rFonts w:ascii="Arial" w:hAnsi="Arial" w:cs="Arial"/>
-          <w:color w:val="000000"/>
-          <w:sz w:val="20"/>
-          <w:szCs w:val="20"/>
-        </w:rPr>
-        <w:sym w:font="Symbol" w:char="F0E5"/>
-      </w:r>
-      <w:r>
-        <w:rPr>
-          <w:rFonts w:ascii="Arial" w:hAnsi="Arial" w:cs="Arial"/>
-          <w:color w:val="000000"/>
-          <w:sz w:val="20"/>
-          <w:szCs w:val="20"/>
-        </w:rPr>
-        <w:sym w:font="Symbol" w:char="F062"/>
-      </w:r>
-      <w:commentRangeEnd w:id="13"/>
+      <w:commentRangeStart w:id="21"/>
+      <w:commentRangeStart w:id="22"/>
+      <w:proofErr w:type="spellStart"/>
+      <w:r>
+        <w:rPr>
+          <w:rFonts w:ascii="Arial" w:hAnsi="Arial" w:cs="Arial"/>
+          <w:color w:val="000000"/>
+          <w:sz w:val="20"/>
+          <w:szCs w:val="20"/>
+        </w:rPr>
+        <w:t>Year</w:t>
+      </w:r>
+      <w:r>
+        <w:rPr>
+          <w:rFonts w:ascii="Arial" w:hAnsi="Arial" w:cs="Arial"/>
+          <w:i/>
+          <w:iCs/>
+          <w:color w:val="000000"/>
+          <w:sz w:val="20"/>
+          <w:szCs w:val="20"/>
+          <w:vertAlign w:val="subscript"/>
+        </w:rPr>
+        <w:t>t</w:t>
+      </w:r>
+      <w:proofErr w:type="spellEnd"/>
+      <w:r>
+        <w:rPr>
+          <w:rFonts w:ascii="Arial" w:hAnsi="Arial" w:cs="Arial"/>
+          <w:color w:val="000000"/>
+          <w:sz w:val="20"/>
+          <w:szCs w:val="20"/>
+        </w:rPr>
+        <w:t xml:space="preserve"> </w:t>
+      </w:r>
+      <w:commentRangeEnd w:id="21"/>
       <w:r>
         <w:rPr>
           <w:rStyle w:val="CommentReference"/>
           <w:rFonts w:ascii="Times New Roman" w:eastAsia="Times New Roman" w:hAnsi="Times New Roman" w:cs="Times New Roman"/>
         </w:rPr>
-        <w:commentReference w:id="13"/>
-      </w:r>
-      <w:proofErr w:type="spellStart"/>
-      <w:r>
-        <w:rPr>
-          <w:rFonts w:ascii="Arial" w:hAnsi="Arial" w:cs="Arial"/>
-          <w:color w:val="000000"/>
-          <w:sz w:val="20"/>
-          <w:szCs w:val="20"/>
-        </w:rPr>
-        <w:t>Covariates</w:t>
-      </w:r>
-      <w:r>
-        <w:rPr>
-          <w:rFonts w:ascii="Arial" w:hAnsi="Arial" w:cs="Arial"/>
-          <w:i/>
-          <w:iCs/>
-          <w:color w:val="000000"/>
-          <w:sz w:val="20"/>
-          <w:szCs w:val="20"/>
-          <w:vertAlign w:val="subscript"/>
-        </w:rPr>
-        <w:t>itg</w:t>
-      </w:r>
-      <w:proofErr w:type="spellEnd"/>
-      <w:r>
-        <w:rPr>
-          <w:rFonts w:ascii="Arial" w:hAnsi="Arial" w:cs="Arial"/>
-          <w:color w:val="000000"/>
-          <w:sz w:val="20"/>
-          <w:szCs w:val="20"/>
-        </w:rPr>
-        <w:t xml:space="preserve"> + </w:t>
-      </w:r>
-      <w:proofErr w:type="spellStart"/>
-      <w:r>
-        <w:rPr>
-          <w:rFonts w:ascii="Arial" w:hAnsi="Arial" w:cs="Arial"/>
-          <w:color w:val="000000"/>
-          <w:sz w:val="20"/>
-          <w:szCs w:val="20"/>
-        </w:rPr>
-        <w:t>Cohort</w:t>
-      </w:r>
-      <w:r>
-        <w:rPr>
-          <w:rFonts w:ascii="Arial" w:hAnsi="Arial" w:cs="Arial"/>
-          <w:i/>
-          <w:iCs/>
-          <w:color w:val="000000"/>
-          <w:sz w:val="20"/>
-          <w:szCs w:val="20"/>
-          <w:vertAlign w:val="subscript"/>
-        </w:rPr>
-        <w:t>ig</w:t>
-      </w:r>
-      <w:proofErr w:type="spellEnd"/>
-      <w:r>
-        <w:rPr>
-          <w:rFonts w:ascii="Arial" w:hAnsi="Arial" w:cs="Arial"/>
-          <w:color w:val="000000"/>
-          <w:sz w:val="20"/>
-          <w:szCs w:val="20"/>
-        </w:rPr>
-        <w:t xml:space="preserve"> + </w:t>
-      </w:r>
-      <w:commentRangeStart w:id="14"/>
-      <w:commentRangeStart w:id="15"/>
-      <w:proofErr w:type="spellStart"/>
-      <w:r>
-        <w:rPr>
-          <w:rFonts w:ascii="Arial" w:hAnsi="Arial" w:cs="Arial"/>
-          <w:color w:val="000000"/>
-          <w:sz w:val="20"/>
-          <w:szCs w:val="20"/>
-        </w:rPr>
-        <w:t>Year</w:t>
-      </w:r>
-      <w:r>
-        <w:rPr>
-          <w:rFonts w:ascii="Arial" w:hAnsi="Arial" w:cs="Arial"/>
-          <w:i/>
-          <w:iCs/>
-          <w:color w:val="000000"/>
-          <w:sz w:val="20"/>
-          <w:szCs w:val="20"/>
-          <w:vertAlign w:val="subscript"/>
-        </w:rPr>
-        <w:t>t</w:t>
-      </w:r>
-      <w:proofErr w:type="spellEnd"/>
-      <w:r>
-        <w:rPr>
-          <w:rFonts w:ascii="Arial" w:hAnsi="Arial" w:cs="Arial"/>
-          <w:color w:val="000000"/>
-          <w:sz w:val="20"/>
-          <w:szCs w:val="20"/>
-        </w:rPr>
-        <w:t xml:space="preserve"> </w:t>
-      </w:r>
-      <w:commentRangeEnd w:id="14"/>
+        <w:commentReference w:id="21"/>
+      </w:r>
+      <w:commentRangeEnd w:id="22"/>
       <w:r>
         <w:rPr>
           <w:rStyle w:val="CommentReference"/>
           <w:rFonts w:ascii="Times New Roman" w:eastAsia="Times New Roman" w:hAnsi="Times New Roman" w:cs="Times New Roman"/>
         </w:rPr>
-        <w:commentReference w:id="14"/>
-      </w:r>
-      <w:commentRangeEnd w:id="15"/>
-      <w:r>
-        <w:rPr>
-          <w:rStyle w:val="CommentReference"/>
-          <w:rFonts w:ascii="Times New Roman" w:eastAsia="Times New Roman" w:hAnsi="Times New Roman" w:cs="Times New Roman"/>
-        </w:rPr>
-        <w:commentReference w:id="15"/>
+        <w:commentReference w:id="22"/>
       </w:r>
       <w:r>
         <w:rPr>
@@ -15021,6 +15152,7 @@
         </w:rPr>
         <w:t xml:space="preserve"> was the county, </w:t>
       </w:r>
+      <w:commentRangeStart w:id="23"/>
       <w:r>
         <w:rPr>
           <w:rFonts w:ascii="Arial" w:hAnsi="Arial" w:cs="Arial"/>
@@ -15039,7 +15171,24 @@
           <w:sz w:val="20"/>
           <w:szCs w:val="20"/>
         </w:rPr>
-        <w:t xml:space="preserve">was the state, </w:t>
+        <w:t>was the state</w:t>
+      </w:r>
+      <w:commentRangeEnd w:id="23"/>
+      <w:r>
+        <w:rPr>
+          <w:rStyle w:val="CommentReference"/>
+          <w:rFonts w:ascii="Times New Roman" w:eastAsia="Times New Roman" w:hAnsi="Times New Roman" w:cs="Times New Roman"/>
+        </w:rPr>
+        <w:commentReference w:id="23"/>
+      </w:r>
+      <w:r>
+        <w:rPr>
+          <w:rFonts w:ascii="Arial" w:hAnsi="Arial" w:cs="Arial"/>
+          <w:color w:val="000000"/>
+          <w:sz w:val="20"/>
+          <w:szCs w:val="20"/>
+        </w:rPr>
+        <w:t xml:space="preserve">, </w:t>
       </w:r>
       <w:r>
         <w:rPr>
@@ -15123,7 +15272,17 @@
           <w:sz w:val="20"/>
           <w:szCs w:val="20"/>
         </w:rPr>
-        <w:t xml:space="preserve"> was the average standardized test score for grade </w:t>
+        <w:t xml:space="preserve"> was the average standardized test score for </w:t>
+      </w:r>
+      <w:commentRangeStart w:id="24"/>
+      <w:r>
+        <w:rPr>
+          <w:rFonts w:ascii="Arial" w:hAnsi="Arial" w:cs="Arial"/>
+          <w:color w:val="000000"/>
+          <w:sz w:val="20"/>
+          <w:szCs w:val="20"/>
+        </w:rPr>
+        <w:t xml:space="preserve">grade </w:t>
       </w:r>
       <w:r>
         <w:rPr>
@@ -15223,7 +15382,24 @@
           <w:sz w:val="20"/>
           <w:szCs w:val="20"/>
         </w:rPr>
-        <w:t xml:space="preserve"> in year </w:t>
+        <w:t xml:space="preserve"> </w:t>
+      </w:r>
+      <w:commentRangeEnd w:id="24"/>
+      <w:r>
+        <w:rPr>
+          <w:rStyle w:val="CommentReference"/>
+          <w:rFonts w:ascii="Times New Roman" w:eastAsia="Times New Roman" w:hAnsi="Times New Roman" w:cs="Times New Roman"/>
+        </w:rPr>
+        <w:commentReference w:id="24"/>
+      </w:r>
+      <w:r>
+        <w:rPr>
+          <w:rFonts w:ascii="Arial" w:hAnsi="Arial" w:cs="Arial"/>
+          <w:color w:val="000000"/>
+          <w:sz w:val="20"/>
+          <w:szCs w:val="20"/>
+        </w:rPr>
+        <w:t xml:space="preserve">in year </w:t>
       </w:r>
       <w:r>
         <w:rPr>
@@ -15603,7 +15779,18 @@
           <w:sz w:val="20"/>
           <w:szCs w:val="20"/>
         </w:rPr>
-        <w:t xml:space="preserve">the interaction between state </w:t>
+        <w:t xml:space="preserve">the </w:t>
+      </w:r>
+      <w:commentRangeStart w:id="25"/>
+      <w:commentRangeStart w:id="26"/>
+      <w:r>
+        <w:rPr>
+          <w:rFonts w:ascii="Arial" w:hAnsi="Arial" w:cs="Arial"/>
+          <w:color w:val="000000"/>
+          <w:sz w:val="20"/>
+          <w:szCs w:val="20"/>
+        </w:rPr>
+        <w:t xml:space="preserve">interaction between state </w:t>
       </w:r>
       <w:r>
         <w:rPr>
@@ -15623,7 +15810,32 @@
           <w:sz w:val="20"/>
           <w:szCs w:val="20"/>
         </w:rPr>
-        <w:t xml:space="preserve"> and treatment of hurricane exposure were random effects, </w:t>
+        <w:t xml:space="preserve"> and treatment of hurricane exposure were random effects</w:t>
+      </w:r>
+      <w:commentRangeEnd w:id="25"/>
+      <w:r>
+        <w:rPr>
+          <w:rStyle w:val="CommentReference"/>
+          <w:rFonts w:ascii="Times New Roman" w:eastAsia="Times New Roman" w:hAnsi="Times New Roman" w:cs="Times New Roman"/>
+        </w:rPr>
+        <w:commentReference w:id="25"/>
+      </w:r>
+      <w:commentRangeEnd w:id="26"/>
+      <w:r>
+        <w:rPr>
+          <w:rStyle w:val="CommentReference"/>
+          <w:rFonts w:ascii="Times New Roman" w:eastAsia="Times New Roman" w:hAnsi="Times New Roman" w:cs="Times New Roman"/>
+        </w:rPr>
+        <w:commentReference w:id="26"/>
+      </w:r>
+      <w:r>
+        <w:rPr>
+          <w:rFonts w:ascii="Arial" w:hAnsi="Arial" w:cs="Arial"/>
+          <w:color w:val="000000"/>
+          <w:sz w:val="20"/>
+          <w:szCs w:val="20"/>
+        </w:rPr>
+        <w:t xml:space="preserve">, </w:t>
       </w:r>
       <w:r>
         <w:rPr>
@@ -15794,8 +16006,8 @@
         </w:rPr>
         <w:t xml:space="preserve">We assigned </w:t>
       </w:r>
-      <w:commentRangeStart w:id="16"/>
-      <w:commentRangeStart w:id="17"/>
+      <w:commentRangeStart w:id="27"/>
+      <w:commentRangeStart w:id="28"/>
       <w:r>
         <w:rPr>
           <w:rFonts w:ascii="Arial" w:hAnsi="Arial" w:cs="Arial"/>
@@ -15814,21 +16026,21 @@
         </w:rPr>
         <w:t xml:space="preserve">andom effects </w:t>
       </w:r>
-      <w:commentRangeEnd w:id="16"/>
+      <w:commentRangeEnd w:id="27"/>
       <w:r>
         <w:rPr>
           <w:rStyle w:val="CommentReference"/>
           <w:rFonts w:ascii="Times New Roman" w:eastAsia="Times New Roman" w:hAnsi="Times New Roman" w:cs="Times New Roman"/>
         </w:rPr>
-        <w:commentReference w:id="16"/>
-      </w:r>
-      <w:commentRangeEnd w:id="17"/>
+        <w:commentReference w:id="27"/>
+      </w:r>
+      <w:commentRangeEnd w:id="28"/>
       <w:r>
         <w:rPr>
           <w:rStyle w:val="CommentReference"/>
           <w:rFonts w:ascii="Times New Roman" w:eastAsia="Times New Roman" w:hAnsi="Times New Roman" w:cs="Times New Roman"/>
         </w:rPr>
-        <w:commentReference w:id="17"/>
+        <w:commentReference w:id="28"/>
       </w:r>
       <w:r>
         <w:rPr>
@@ -15951,7 +16163,7 @@
         </w:rPr>
         <w:t xml:space="preserve"> We based our reported positive and negative associations on point estimates with two-sided 95% credible intervals </w:t>
       </w:r>
-      <w:commentRangeStart w:id="18"/>
+      <w:commentRangeStart w:id="29"/>
       <w:r>
         <w:rPr>
           <w:rFonts w:ascii="Arial" w:hAnsi="Arial" w:cs="Arial"/>
@@ -15961,13 +16173,13 @@
         </w:rPr>
         <w:t>that excluded the null</w:t>
       </w:r>
-      <w:commentRangeEnd w:id="18"/>
+      <w:commentRangeEnd w:id="29"/>
       <w:r>
         <w:rPr>
           <w:rStyle w:val="CommentReference"/>
           <w:rFonts w:ascii="Times New Roman" w:eastAsia="Times New Roman" w:hAnsi="Times New Roman" w:cs="Times New Roman"/>
         </w:rPr>
-        <w:commentReference w:id="18"/>
+        <w:commentReference w:id="29"/>
       </w:r>
       <w:r>
         <w:rPr>
@@ -15978,7 +16190,7 @@
         </w:rPr>
         <w:t xml:space="preserve">. </w:t>
       </w:r>
-      <w:commentRangeStart w:id="19"/>
+      <w:commentRangeStart w:id="30"/>
       <w:r>
         <w:rPr>
           <w:rFonts w:ascii="Arial" w:hAnsi="Arial" w:cs="Arial"/>
@@ -15988,13 +16200,13 @@
         </w:rPr>
         <w:t xml:space="preserve">We obtained comparative analyses of effect estimates </w:t>
       </w:r>
-      <w:commentRangeEnd w:id="19"/>
+      <w:commentRangeEnd w:id="30"/>
       <w:r>
         <w:rPr>
           <w:rStyle w:val="CommentReference"/>
           <w:rFonts w:ascii="Times New Roman" w:eastAsia="Times New Roman" w:hAnsi="Times New Roman" w:cs="Times New Roman"/>
         </w:rPr>
-        <w:commentReference w:id="19"/>
+        <w:commentReference w:id="30"/>
       </w:r>
       <w:r>
         <w:rPr>
@@ -16329,7 +16541,7 @@
         </w:rPr>
         <w:t xml:space="preserve"> percentiles, </w:t>
       </w:r>
-      <w:commentRangeStart w:id="20"/>
+      <w:commentRangeStart w:id="31"/>
       <w:r>
         <w:rPr>
           <w:rFonts w:ascii="Arial" w:hAnsi="Arial" w:cs="Arial"/>
@@ -16339,13 +16551,13 @@
         </w:rPr>
         <w:t>as well as counties that only experienced one hurricane over the study period</w:t>
       </w:r>
-      <w:commentRangeEnd w:id="20"/>
+      <w:commentRangeEnd w:id="31"/>
       <w:r>
         <w:rPr>
           <w:rStyle w:val="CommentReference"/>
           <w:rFonts w:ascii="Times New Roman" w:eastAsia="Times New Roman" w:hAnsi="Times New Roman" w:cs="Times New Roman"/>
         </w:rPr>
-        <w:commentReference w:id="20"/>
+        <w:commentReference w:id="31"/>
       </w:r>
       <w:r>
         <w:rPr>
@@ -16509,7 +16721,7 @@
         </w:rPr>
         <w:t xml:space="preserve"> the main </w:t>
       </w:r>
-      <w:commentRangeStart w:id="21"/>
+      <w:commentRangeStart w:id="32"/>
       <w:r>
         <w:rPr>
           <w:rFonts w:ascii="Arial" w:hAnsi="Arial" w:cs="Arial"/>
@@ -16519,13 +16731,13 @@
         </w:rPr>
         <w:t>model.</w:t>
       </w:r>
-      <w:commentRangeEnd w:id="21"/>
+      <w:commentRangeEnd w:id="32"/>
       <w:r>
         <w:rPr>
           <w:rStyle w:val="CommentReference"/>
           <w:rFonts w:ascii="Times New Roman" w:eastAsia="Times New Roman" w:hAnsi="Times New Roman" w:cs="Times New Roman"/>
         </w:rPr>
-        <w:commentReference w:id="21"/>
+        <w:commentReference w:id="32"/>
       </w:r>
     </w:p>
     <w:p>
@@ -16845,7 +17057,6 @@
           <w:sz w:val="20"/>
         </w:rPr>
       </w:pPr>
-      <w:proofErr w:type="gramStart"/>
       <w:r>
         <w:rPr>
           <w:rFonts w:ascii="Arial" w:hAnsi="Arial" w:cs="Arial"/>
@@ -16854,7 +17065,6 @@
         </w:rPr>
         <w:t>2. ,</w:t>
       </w:r>
-      <w:proofErr w:type="gramEnd"/>
       <w:r>
         <w:rPr>
           <w:rFonts w:ascii="Arial" w:hAnsi="Arial" w:cs="Arial"/>
@@ -16952,25 +17162,7 @@
           <w:sz w:val="20"/>
         </w:rPr>
         <w:tab/>
-        <w:t xml:space="preserve">S. Wang, R. </w:t>
-      </w:r>
-      <w:proofErr w:type="spellStart"/>
-      <w:r>
-        <w:rPr>
-          <w:rFonts w:ascii="Arial" w:hAnsi="Arial" w:cs="Arial"/>
-          <w:color w:val="000000"/>
-          <w:sz w:val="20"/>
-        </w:rPr>
-        <w:t>Toumi</w:t>
-      </w:r>
-      <w:proofErr w:type="spellEnd"/>
-      <w:r>
-        <w:rPr>
-          <w:rFonts w:ascii="Arial" w:hAnsi="Arial" w:cs="Arial"/>
-          <w:color w:val="000000"/>
-          <w:sz w:val="20"/>
-        </w:rPr>
-        <w:t xml:space="preserve">, Recent migration of tropical cyclones toward coasts. </w:t>
+        <w:t xml:space="preserve">S. Wang, R. Toumi, Recent migration of tropical cyclones toward coasts. </w:t>
       </w:r>
       <w:r>
         <w:rPr>
@@ -17033,25 +17225,7 @@
           <w:sz w:val="20"/>
         </w:rPr>
         <w:tab/>
-        <w:t xml:space="preserve">D. </w:t>
-      </w:r>
-      <w:proofErr w:type="spellStart"/>
-      <w:r>
-        <w:rPr>
-          <w:rFonts w:ascii="Arial" w:hAnsi="Arial" w:cs="Arial"/>
-          <w:color w:val="000000"/>
-          <w:sz w:val="20"/>
-        </w:rPr>
-        <w:t>Chavas</w:t>
-      </w:r>
-      <w:proofErr w:type="spellEnd"/>
-      <w:r>
-        <w:rPr>
-          <w:rFonts w:ascii="Arial" w:hAnsi="Arial" w:cs="Arial"/>
-          <w:color w:val="000000"/>
-          <w:sz w:val="20"/>
-        </w:rPr>
-        <w:t xml:space="preserve">, J. Chen, Tropical cyclones could last longer after landfall in a warming world. </w:t>
+        <w:t xml:space="preserve">D. Chavas, J. Chen, Tropical cyclones could last longer after landfall in a warming world. </w:t>
       </w:r>
       <w:r>
         <w:rPr>
@@ -17114,25 +17288,7 @@
           <w:sz w:val="20"/>
         </w:rPr>
         <w:tab/>
-        <w:t xml:space="preserve">J. </w:t>
-      </w:r>
-      <w:proofErr w:type="spellStart"/>
-      <w:r>
-        <w:rPr>
-          <w:rFonts w:ascii="Arial" w:hAnsi="Arial" w:cs="Arial"/>
-          <w:color w:val="000000"/>
-          <w:sz w:val="20"/>
-        </w:rPr>
-        <w:t>Weinkle</w:t>
-      </w:r>
-      <w:proofErr w:type="spellEnd"/>
-      <w:r>
-        <w:rPr>
-          <w:rFonts w:ascii="Arial" w:hAnsi="Arial" w:cs="Arial"/>
-          <w:color w:val="000000"/>
-          <w:sz w:val="20"/>
-        </w:rPr>
-        <w:t xml:space="preserve">, </w:t>
+        <w:t xml:space="preserve">J. Weinkle, </w:t>
       </w:r>
       <w:r>
         <w:rPr>
@@ -17231,25 +17387,7 @@
           <w:color w:val="000000"/>
           <w:sz w:val="20"/>
         </w:rPr>
-        <w:t xml:space="preserve">, Association of Tropical Cyclones </w:t>
-      </w:r>
-      <w:proofErr w:type="gramStart"/>
-      <w:r>
-        <w:rPr>
-          <w:rFonts w:ascii="Arial" w:hAnsi="Arial" w:cs="Arial"/>
-          <w:color w:val="000000"/>
-          <w:sz w:val="20"/>
-        </w:rPr>
-        <w:t>With</w:t>
-      </w:r>
-      <w:proofErr w:type="gramEnd"/>
-      <w:r>
-        <w:rPr>
-          <w:rFonts w:ascii="Arial" w:hAnsi="Arial" w:cs="Arial"/>
-          <w:color w:val="000000"/>
-          <w:sz w:val="20"/>
-        </w:rPr>
-        <w:t xml:space="preserve"> County-Level Mortality in the US. </w:t>
+        <w:t xml:space="preserve">, Association of Tropical Cyclones With County-Level Mortality in the US. </w:t>
       </w:r>
       <w:r>
         <w:rPr>
@@ -17421,20 +17559,8 @@
           <w:color w:val="000000"/>
           <w:sz w:val="20"/>
         </w:rPr>
-        <w:t xml:space="preserve">Nat </w:t>
-      </w:r>
-      <w:proofErr w:type="spellStart"/>
-      <w:r>
-        <w:rPr>
-          <w:rFonts w:ascii="Arial" w:hAnsi="Arial" w:cs="Arial"/>
-          <w:i/>
-          <w:iCs/>
-          <w:color w:val="000000"/>
-          <w:sz w:val="20"/>
-        </w:rPr>
-        <w:t>Commun</w:t>
-      </w:r>
-      <w:proofErr w:type="spellEnd"/>
+        <w:t>Nat Commun</w:t>
+      </w:r>
       <w:r>
         <w:rPr>
           <w:rFonts w:ascii="Arial" w:hAnsi="Arial" w:cs="Arial"/>
@@ -17594,25 +17720,7 @@
           <w:sz w:val="20"/>
         </w:rPr>
         <w:tab/>
-        <w:t xml:space="preserve">W. </w:t>
-      </w:r>
-      <w:proofErr w:type="spellStart"/>
-      <w:r>
-        <w:rPr>
-          <w:rFonts w:ascii="Arial" w:hAnsi="Arial" w:cs="Arial"/>
-          <w:color w:val="000000"/>
-          <w:sz w:val="20"/>
-        </w:rPr>
-        <w:t>Thiery</w:t>
-      </w:r>
-      <w:proofErr w:type="spellEnd"/>
-      <w:r>
-        <w:rPr>
-          <w:rFonts w:ascii="Arial" w:hAnsi="Arial" w:cs="Arial"/>
-          <w:color w:val="000000"/>
-          <w:sz w:val="20"/>
-        </w:rPr>
-        <w:t xml:space="preserve">, </w:t>
+        <w:t xml:space="preserve">W. Thiery, </w:t>
       </w:r>
       <w:r>
         <w:rPr>
@@ -17819,25 +17927,7 @@
           <w:sz w:val="20"/>
         </w:rPr>
         <w:tab/>
-        <w:t xml:space="preserve">R. Klein, These Are </w:t>
-      </w:r>
-      <w:proofErr w:type="gramStart"/>
-      <w:r>
-        <w:rPr>
-          <w:rFonts w:ascii="Arial" w:hAnsi="Arial" w:cs="Arial"/>
-          <w:color w:val="000000"/>
-          <w:sz w:val="20"/>
-        </w:rPr>
-        <w:t>The</w:t>
-      </w:r>
-      <w:proofErr w:type="gramEnd"/>
-      <w:r>
-        <w:rPr>
-          <w:rFonts w:ascii="Arial" w:hAnsi="Arial" w:cs="Arial"/>
-          <w:color w:val="000000"/>
-          <w:sz w:val="20"/>
-        </w:rPr>
-        <w:t xml:space="preserve"> Schools That Hurricane Katrina Destroyed. </w:t>
+        <w:t xml:space="preserve">R. Klein, These Are The Schools That Hurricane Katrina Destroyed. </w:t>
       </w:r>
       <w:r>
         <w:rPr>
@@ -17946,61 +18036,7 @@
           <w:sz w:val="20"/>
         </w:rPr>
         <w:tab/>
-        <w:t xml:space="preserve">B. G. Scott, G. E. </w:t>
-      </w:r>
-      <w:proofErr w:type="spellStart"/>
-      <w:r>
-        <w:rPr>
-          <w:rFonts w:ascii="Arial" w:hAnsi="Arial" w:cs="Arial"/>
-          <w:color w:val="000000"/>
-          <w:sz w:val="20"/>
-        </w:rPr>
-        <w:t>Lapré</w:t>
-      </w:r>
-      <w:proofErr w:type="spellEnd"/>
-      <w:r>
-        <w:rPr>
-          <w:rFonts w:ascii="Arial" w:hAnsi="Arial" w:cs="Arial"/>
-          <w:color w:val="000000"/>
-          <w:sz w:val="20"/>
-        </w:rPr>
-        <w:t xml:space="preserve">, M. A. </w:t>
-      </w:r>
-      <w:proofErr w:type="spellStart"/>
-      <w:r>
-        <w:rPr>
-          <w:rFonts w:ascii="Arial" w:hAnsi="Arial" w:cs="Arial"/>
-          <w:color w:val="000000"/>
-          <w:sz w:val="20"/>
-        </w:rPr>
-        <w:t>Marsee</w:t>
-      </w:r>
-      <w:proofErr w:type="spellEnd"/>
-      <w:r>
-        <w:rPr>
-          <w:rFonts w:ascii="Arial" w:hAnsi="Arial" w:cs="Arial"/>
-          <w:color w:val="000000"/>
-          <w:sz w:val="20"/>
-        </w:rPr>
-        <w:t xml:space="preserve">, C. F. Weems, Aggressive Behavior and Its Associations </w:t>
-      </w:r>
-      <w:proofErr w:type="gramStart"/>
-      <w:r>
-        <w:rPr>
-          <w:rFonts w:ascii="Arial" w:hAnsi="Arial" w:cs="Arial"/>
-          <w:color w:val="000000"/>
-          <w:sz w:val="20"/>
-        </w:rPr>
-        <w:t>With</w:t>
-      </w:r>
-      <w:proofErr w:type="gramEnd"/>
-      <w:r>
-        <w:rPr>
-          <w:rFonts w:ascii="Arial" w:hAnsi="Arial" w:cs="Arial"/>
-          <w:color w:val="000000"/>
-          <w:sz w:val="20"/>
-        </w:rPr>
-        <w:t xml:space="preserve"> Posttraumatic Stress and Academic Achievement Following a Natural Disaster. </w:t>
+        <w:t xml:space="preserve">B. G. Scott, G. E. Lapré, M. A. Marsee, C. F. Weems, Aggressive Behavior and Its Associations With Posttraumatic Stress and Academic Achievement Following a Natural Disaster. </w:t>
       </w:r>
       <w:r>
         <w:rPr>
@@ -18091,20 +18127,8 @@
           <w:color w:val="000000"/>
           <w:sz w:val="20"/>
         </w:rPr>
-        <w:t xml:space="preserve">Dev </w:t>
-      </w:r>
-      <w:proofErr w:type="spellStart"/>
-      <w:r>
-        <w:rPr>
-          <w:rFonts w:ascii="Arial" w:hAnsi="Arial" w:cs="Arial"/>
-          <w:i/>
-          <w:iCs/>
-          <w:color w:val="000000"/>
-          <w:sz w:val="20"/>
-        </w:rPr>
-        <w:t>Psychopathol</w:t>
-      </w:r>
-      <w:proofErr w:type="spellEnd"/>
+        <w:t>Dev Psychopathol</w:t>
+      </w:r>
       <w:r>
         <w:rPr>
           <w:rFonts w:ascii="Arial" w:hAnsi="Arial" w:cs="Arial"/>
@@ -18156,25 +18180,7 @@
           <w:sz w:val="20"/>
         </w:rPr>
         <w:tab/>
-        <w:t xml:space="preserve">M. E. Ward, K. Shelley, K. </w:t>
-      </w:r>
-      <w:proofErr w:type="spellStart"/>
-      <w:r>
-        <w:rPr>
-          <w:rFonts w:ascii="Arial" w:hAnsi="Arial" w:cs="Arial"/>
-          <w:color w:val="000000"/>
-          <w:sz w:val="20"/>
-        </w:rPr>
-        <w:t>Kaase</w:t>
-      </w:r>
-      <w:proofErr w:type="spellEnd"/>
-      <w:r>
-        <w:rPr>
-          <w:rFonts w:ascii="Arial" w:hAnsi="Arial" w:cs="Arial"/>
-          <w:color w:val="000000"/>
-          <w:sz w:val="20"/>
-        </w:rPr>
-        <w:t xml:space="preserve">, J. F. Pane, Hurricane Katrina: A Longitudinal Study of the Achievement and Behavior of Displaced Students. </w:t>
+        <w:t xml:space="preserve">M. E. Ward, K. Shelley, K. Kaase, J. F. Pane, Hurricane Katrina: A Longitudinal Study of the Achievement and Behavior of Displaced Students. </w:t>
       </w:r>
       <w:r>
         <w:rPr>
@@ -18300,43 +18306,7 @@
           <w:sz w:val="20"/>
         </w:rPr>
         <w:tab/>
-        <w:t xml:space="preserve">B. S. Lai, A.-M. </w:t>
-      </w:r>
-      <w:proofErr w:type="spellStart"/>
-      <w:r>
-        <w:rPr>
-          <w:rFonts w:ascii="Arial" w:hAnsi="Arial" w:cs="Arial"/>
-          <w:color w:val="000000"/>
-          <w:sz w:val="20"/>
-        </w:rPr>
-        <w:t>Esnard</w:t>
-      </w:r>
-      <w:proofErr w:type="spellEnd"/>
-      <w:r>
-        <w:rPr>
-          <w:rFonts w:ascii="Arial" w:hAnsi="Arial" w:cs="Arial"/>
-          <w:color w:val="000000"/>
-          <w:sz w:val="20"/>
-        </w:rPr>
-        <w:t xml:space="preserve">, C. </w:t>
-      </w:r>
-      <w:proofErr w:type="spellStart"/>
-      <w:r>
-        <w:rPr>
-          <w:rFonts w:ascii="Arial" w:hAnsi="Arial" w:cs="Arial"/>
-          <w:color w:val="000000"/>
-          <w:sz w:val="20"/>
-        </w:rPr>
-        <w:t>Wyczalkowski</w:t>
-      </w:r>
-      <w:proofErr w:type="spellEnd"/>
-      <w:r>
-        <w:rPr>
-          <w:rFonts w:ascii="Arial" w:hAnsi="Arial" w:cs="Arial"/>
-          <w:color w:val="000000"/>
-          <w:sz w:val="20"/>
-        </w:rPr>
-        <w:t xml:space="preserve">, R. Savage, H. Shah, Trajectories of School Recovery After a Natural Disaster: Risk and Protective Factors. </w:t>
+        <w:t xml:space="preserve">B. S. Lai, A.-M. Esnard, C. Wyczalkowski, R. Savage, H. Shah, Trajectories of School Recovery After a Natural Disaster: Risk and Protective Factors. </w:t>
       </w:r>
       <w:r>
         <w:rPr>
@@ -18462,27 +18432,8 @@
           <w:sz w:val="20"/>
         </w:rPr>
         <w:tab/>
-        <w:t xml:space="preserve">B. Pfefferbaum, M. A. </w:t>
-      </w:r>
-      <w:proofErr w:type="spellStart"/>
-      <w:r>
-        <w:rPr>
-          <w:rFonts w:ascii="Arial" w:hAnsi="Arial" w:cs="Arial"/>
-          <w:color w:val="000000"/>
-          <w:sz w:val="20"/>
-        </w:rPr>
-        <w:t>Noffsinger</w:t>
-      </w:r>
-      <w:proofErr w:type="spellEnd"/>
-      <w:r>
-        <w:rPr>
-          <w:rFonts w:ascii="Arial" w:hAnsi="Arial" w:cs="Arial"/>
-          <w:color w:val="000000"/>
-          <w:sz w:val="20"/>
-        </w:rPr>
-        <w:t xml:space="preserve">, A. K. Jacobs, V. Varma, Children’s Cognitive Functioning in Disasters and Terrorism. </w:t>
-      </w:r>
-      <w:proofErr w:type="spellStart"/>
+        <w:t xml:space="preserve">B. Pfefferbaum, M. A. Noffsinger, A. K. Jacobs, V. Varma, Children’s Cognitive Functioning in Disasters and Terrorism. </w:t>
+      </w:r>
       <w:r>
         <w:rPr>
           <w:rFonts w:ascii="Arial" w:hAnsi="Arial" w:cs="Arial"/>
@@ -18491,18 +18442,7 @@
           <w:color w:val="000000"/>
           <w:sz w:val="20"/>
         </w:rPr>
-        <w:t>Curr</w:t>
-      </w:r>
-      <w:proofErr w:type="spellEnd"/>
-      <w:r>
-        <w:rPr>
-          <w:rFonts w:ascii="Arial" w:hAnsi="Arial" w:cs="Arial"/>
-          <w:i/>
-          <w:iCs/>
-          <w:color w:val="000000"/>
-          <w:sz w:val="20"/>
-        </w:rPr>
-        <w:t xml:space="preserve"> Psychiatry Rep</w:t>
+        <w:t>Curr Psychiatry Rep</w:t>
       </w:r>
       <w:r>
         <w:rPr>
@@ -18555,25 +18495,7 @@
           <w:sz w:val="20"/>
         </w:rPr>
         <w:tab/>
-        <w:t xml:space="preserve">M. Anderson, </w:t>
-      </w:r>
-      <w:proofErr w:type="gramStart"/>
-      <w:r>
-        <w:rPr>
-          <w:rFonts w:ascii="Arial" w:hAnsi="Arial" w:cs="Arial"/>
-          <w:color w:val="000000"/>
-          <w:sz w:val="20"/>
-        </w:rPr>
-        <w:t>More</w:t>
-      </w:r>
-      <w:proofErr w:type="gramEnd"/>
-      <w:r>
-        <w:rPr>
-          <w:rFonts w:ascii="Arial" w:hAnsi="Arial" w:cs="Arial"/>
-          <w:color w:val="000000"/>
-          <w:sz w:val="20"/>
-        </w:rPr>
-        <w:t xml:space="preserve"> than 2.5 million Florida students have missed school during Hurricane Ian. </w:t>
+        <w:t xml:space="preserve">M. Anderson, More than 2.5 million Florida students have missed school during Hurricane Ian. </w:t>
       </w:r>
       <w:r>
         <w:rPr>
@@ -18618,25 +18540,7 @@
           <w:sz w:val="20"/>
         </w:rPr>
         <w:tab/>
-        <w:t xml:space="preserve">J. S. </w:t>
-      </w:r>
-      <w:proofErr w:type="spellStart"/>
-      <w:r>
-        <w:rPr>
-          <w:rFonts w:ascii="Arial" w:hAnsi="Arial" w:cs="Arial"/>
-          <w:color w:val="000000"/>
-          <w:sz w:val="20"/>
-        </w:rPr>
-        <w:t>Solochek</w:t>
-      </w:r>
-      <w:proofErr w:type="spellEnd"/>
-      <w:r>
-        <w:rPr>
-          <w:rFonts w:ascii="Arial" w:hAnsi="Arial" w:cs="Arial"/>
-          <w:color w:val="000000"/>
-          <w:sz w:val="20"/>
-        </w:rPr>
-        <w:t xml:space="preserve">, Florida school districts consider Idalia makeup days. </w:t>
+        <w:t xml:space="preserve">J. S. Solochek, Florida school districts consider Idalia makeup days. </w:t>
       </w:r>
       <w:r>
         <w:rPr>
@@ -18711,7 +18615,6 @@
           <w:sz w:val="20"/>
         </w:rPr>
       </w:pPr>
-      <w:proofErr w:type="gramStart"/>
       <w:r>
         <w:rPr>
           <w:rFonts w:ascii="Arial" w:hAnsi="Arial" w:cs="Arial"/>
@@ -18720,7 +18623,6 @@
         </w:rPr>
         <w:t>27. ,</w:t>
       </w:r>
-      <w:proofErr w:type="gramEnd"/>
       <w:r>
         <w:rPr>
           <w:rFonts w:ascii="Arial" w:hAnsi="Arial" w:cs="Arial"/>
@@ -18767,7 +18669,6 @@
           <w:sz w:val="20"/>
         </w:rPr>
       </w:pPr>
-      <w:proofErr w:type="gramStart"/>
       <w:r>
         <w:rPr>
           <w:rFonts w:ascii="Arial" w:hAnsi="Arial" w:cs="Arial"/>
@@ -18776,7 +18677,6 @@
         </w:rPr>
         <w:t>29. ,</w:t>
       </w:r>
-      <w:proofErr w:type="gramEnd"/>
       <w:r>
         <w:rPr>
           <w:rFonts w:ascii="Arial" w:hAnsi="Arial" w:cs="Arial"/>
@@ -18811,45 +18711,8 @@
           <w:sz w:val="20"/>
         </w:rPr>
         <w:tab/>
-        <w:t xml:space="preserve">E. </w:t>
-      </w:r>
-      <w:proofErr w:type="spellStart"/>
-      <w:r>
-        <w:rPr>
-          <w:rFonts w:ascii="Arial" w:hAnsi="Arial" w:cs="Arial"/>
-          <w:color w:val="000000"/>
-          <w:sz w:val="20"/>
-        </w:rPr>
-        <w:t>Fussell</w:t>
-      </w:r>
-      <w:proofErr w:type="spellEnd"/>
-      <w:r>
-        <w:rPr>
-          <w:rFonts w:ascii="Arial" w:hAnsi="Arial" w:cs="Arial"/>
-          <w:color w:val="000000"/>
-          <w:sz w:val="20"/>
-        </w:rPr>
-        <w:t xml:space="preserve">, N. Sastry, M. </w:t>
-      </w:r>
-      <w:proofErr w:type="spellStart"/>
-      <w:r>
-        <w:rPr>
-          <w:rFonts w:ascii="Arial" w:hAnsi="Arial" w:cs="Arial"/>
-          <w:color w:val="000000"/>
-          <w:sz w:val="20"/>
-        </w:rPr>
-        <w:t>VanLandingham</w:t>
-      </w:r>
-      <w:proofErr w:type="spellEnd"/>
-      <w:r>
-        <w:rPr>
-          <w:rFonts w:ascii="Arial" w:hAnsi="Arial" w:cs="Arial"/>
-          <w:color w:val="000000"/>
-          <w:sz w:val="20"/>
-        </w:rPr>
-        <w:t xml:space="preserve">, Race, socioeconomic status, and return migration to New Orleans after Hurricane Katrina. </w:t>
-      </w:r>
-      <w:proofErr w:type="spellStart"/>
+        <w:t xml:space="preserve">E. Fussell, N. Sastry, M. VanLandingham, Race, socioeconomic status, and return migration to New Orleans after Hurricane Katrina. </w:t>
+      </w:r>
       <w:r>
         <w:rPr>
           <w:rFonts w:ascii="Arial" w:hAnsi="Arial" w:cs="Arial"/>
@@ -18858,18 +18721,7 @@
           <w:color w:val="000000"/>
           <w:sz w:val="20"/>
         </w:rPr>
-        <w:t>Popul</w:t>
-      </w:r>
-      <w:proofErr w:type="spellEnd"/>
-      <w:r>
-        <w:rPr>
-          <w:rFonts w:ascii="Arial" w:hAnsi="Arial" w:cs="Arial"/>
-          <w:i/>
-          <w:iCs/>
-          <w:color w:val="000000"/>
-          <w:sz w:val="20"/>
-        </w:rPr>
-        <w:t xml:space="preserve"> Environ</w:t>
+        <w:t>Popul Environ</w:t>
       </w:r>
       <w:r>
         <w:rPr>
@@ -19175,43 +19027,7 @@
           <w:sz w:val="20"/>
         </w:rPr>
         <w:tab/>
-        <w:t xml:space="preserve">A. </w:t>
-      </w:r>
-      <w:proofErr w:type="spellStart"/>
-      <w:r>
-        <w:rPr>
-          <w:rFonts w:ascii="Arial" w:hAnsi="Arial" w:cs="Arial"/>
-          <w:color w:val="000000"/>
-          <w:sz w:val="20"/>
-        </w:rPr>
-        <w:t>Hsin</w:t>
-      </w:r>
-      <w:proofErr w:type="spellEnd"/>
-      <w:r>
-        <w:rPr>
-          <w:rFonts w:ascii="Arial" w:hAnsi="Arial" w:cs="Arial"/>
-          <w:color w:val="000000"/>
-          <w:sz w:val="20"/>
-        </w:rPr>
-        <w:t xml:space="preserve">, Y. </w:t>
-      </w:r>
-      <w:proofErr w:type="spellStart"/>
-      <w:r>
-        <w:rPr>
-          <w:rFonts w:ascii="Arial" w:hAnsi="Arial" w:cs="Arial"/>
-          <w:color w:val="000000"/>
-          <w:sz w:val="20"/>
-        </w:rPr>
-        <w:t>Xie</w:t>
-      </w:r>
-      <w:proofErr w:type="spellEnd"/>
-      <w:r>
-        <w:rPr>
-          <w:rFonts w:ascii="Arial" w:hAnsi="Arial" w:cs="Arial"/>
-          <w:color w:val="000000"/>
-          <w:sz w:val="20"/>
-        </w:rPr>
-        <w:t xml:space="preserve">, Explaining Asian Americans’ academic advantage over whites. </w:t>
+        <w:t xml:space="preserve">A. Hsin, Y. Xie, Explaining Asian Americans’ academic advantage over whites. </w:t>
       </w:r>
       <w:r>
         <w:rPr>
@@ -19274,25 +19090,7 @@
           <w:sz w:val="20"/>
         </w:rPr>
         <w:tab/>
-        <w:t xml:space="preserve">W. Li, Y. </w:t>
-      </w:r>
-      <w:proofErr w:type="spellStart"/>
-      <w:r>
-        <w:rPr>
-          <w:rFonts w:ascii="Arial" w:hAnsi="Arial" w:cs="Arial"/>
-          <w:color w:val="000000"/>
-          <w:sz w:val="20"/>
-        </w:rPr>
-        <w:t>Xie</w:t>
-      </w:r>
-      <w:proofErr w:type="spellEnd"/>
-      <w:r>
-        <w:rPr>
-          <w:rFonts w:ascii="Arial" w:hAnsi="Arial" w:cs="Arial"/>
-          <w:color w:val="000000"/>
-          <w:sz w:val="20"/>
-        </w:rPr>
-        <w:t xml:space="preserve">, The influence of family background on educational expectations: a comparative study. </w:t>
+        <w:t xml:space="preserve">W. Li, Y. Xie, The influence of family background on educational expectations: a comparative study. </w:t>
       </w:r>
       <w:r>
         <w:rPr>
@@ -19355,43 +19153,7 @@
           <w:sz w:val="20"/>
         </w:rPr>
         <w:tab/>
-        <w:t xml:space="preserve">A. Liu, Y. </w:t>
-      </w:r>
-      <w:proofErr w:type="spellStart"/>
-      <w:r>
-        <w:rPr>
-          <w:rFonts w:ascii="Arial" w:hAnsi="Arial" w:cs="Arial"/>
-          <w:color w:val="000000"/>
-          <w:sz w:val="20"/>
-        </w:rPr>
-        <w:t>Xie</w:t>
-      </w:r>
-      <w:proofErr w:type="spellEnd"/>
-      <w:r>
-        <w:rPr>
-          <w:rFonts w:ascii="Arial" w:hAnsi="Arial" w:cs="Arial"/>
-          <w:color w:val="000000"/>
-          <w:sz w:val="20"/>
-        </w:rPr>
-        <w:t xml:space="preserve">, </w:t>
-      </w:r>
-      <w:proofErr w:type="gramStart"/>
-      <w:r>
-        <w:rPr>
-          <w:rFonts w:ascii="Arial" w:hAnsi="Arial" w:cs="Arial"/>
-          <w:color w:val="000000"/>
-          <w:sz w:val="20"/>
-        </w:rPr>
-        <w:t>Why</w:t>
-      </w:r>
-      <w:proofErr w:type="gramEnd"/>
-      <w:r>
-        <w:rPr>
-          <w:rFonts w:ascii="Arial" w:hAnsi="Arial" w:cs="Arial"/>
-          <w:color w:val="000000"/>
-          <w:sz w:val="20"/>
-        </w:rPr>
-        <w:t xml:space="preserve"> do Asian Americans academically outperform Whites? – The cultural explanation revisited. </w:t>
+        <w:t xml:space="preserve">A. Liu, Y. Xie, Why do Asian Americans academically outperform Whites? – The cultural explanation revisited. </w:t>
       </w:r>
       <w:r>
         <w:rPr>
@@ -19625,25 +19387,7 @@
           <w:sz w:val="20"/>
         </w:rPr>
         <w:tab/>
-        <w:t xml:space="preserve">G. B. Anderson, </w:t>
-      </w:r>
-      <w:proofErr w:type="spellStart"/>
-      <w:r>
-        <w:rPr>
-          <w:rFonts w:ascii="Arial" w:hAnsi="Arial" w:cs="Arial"/>
-          <w:color w:val="000000"/>
-          <w:sz w:val="20"/>
-        </w:rPr>
-        <w:t>hurricaneexposuredata</w:t>
-      </w:r>
-      <w:proofErr w:type="spellEnd"/>
-      <w:r>
-        <w:rPr>
-          <w:rFonts w:ascii="Arial" w:hAnsi="Arial" w:cs="Arial"/>
-          <w:color w:val="000000"/>
-          <w:sz w:val="20"/>
-        </w:rPr>
-        <w:t xml:space="preserve">. </w:t>
+        <w:t xml:space="preserve">G. B. Anderson, hurricaneexposuredata. </w:t>
       </w:r>
       <w:r>
         <w:rPr>
@@ -19688,25 +19432,7 @@
           <w:sz w:val="20"/>
         </w:rPr>
         <w:tab/>
-        <w:t xml:space="preserve">G. B. Anderson, D. </w:t>
-      </w:r>
-      <w:proofErr w:type="spellStart"/>
-      <w:r>
-        <w:rPr>
-          <w:rFonts w:ascii="Arial" w:hAnsi="Arial" w:cs="Arial"/>
-          <w:color w:val="000000"/>
-          <w:sz w:val="20"/>
-        </w:rPr>
-        <w:t>Eddelbuettel</w:t>
-      </w:r>
-      <w:proofErr w:type="spellEnd"/>
-      <w:r>
-        <w:rPr>
-          <w:rFonts w:ascii="Arial" w:hAnsi="Arial" w:cs="Arial"/>
-          <w:color w:val="000000"/>
-          <w:sz w:val="20"/>
-        </w:rPr>
-        <w:t xml:space="preserve">, Hosting Data Packages via drat: A Case Study with Hurricane Exposure Data. </w:t>
+        <w:t xml:space="preserve">G. B. Anderson, D. Eddelbuettel, Hosting Data Packages via drat: A Case Study with Hurricane Exposure Data. </w:t>
       </w:r>
       <w:r>
         <w:rPr>
@@ -19913,25 +19639,7 @@
           <w:sz w:val="20"/>
         </w:rPr>
         <w:tab/>
-        <w:t xml:space="preserve">R. </w:t>
-      </w:r>
-      <w:proofErr w:type="spellStart"/>
-      <w:r>
-        <w:rPr>
-          <w:rFonts w:ascii="Arial" w:hAnsi="Arial" w:cs="Arial"/>
-          <w:color w:val="000000"/>
-          <w:sz w:val="20"/>
-        </w:rPr>
-        <w:t>McElreath</w:t>
-      </w:r>
-      <w:proofErr w:type="spellEnd"/>
-      <w:r>
-        <w:rPr>
-          <w:rFonts w:ascii="Arial" w:hAnsi="Arial" w:cs="Arial"/>
-          <w:color w:val="000000"/>
-          <w:sz w:val="20"/>
-        </w:rPr>
-        <w:t xml:space="preserve">, </w:t>
+        <w:t xml:space="preserve">R. McElreath, </w:t>
       </w:r>
       <w:r>
         <w:rPr>
@@ -29847,7 +29555,26 @@
       </w:r>
     </w:p>
   </w:comment>
-  <w:comment w:id="10" w:author="Kioumourtzoglou, Marianthi-Anna" w:date="2023-11-22T15:22:00Z" w:initials="MK">
+  <w:comment w:id="10" w:author="Gabriella Meltzer" w:date="2024-03-25T14:20:00Z" w:initials="GM">
+    <w:p>
+      <w:r>
+        <w:rPr>
+          <w:rStyle w:val="CommentReference"/>
+        </w:rPr>
+        <w:annotationRef/>
+      </w:r>
+      <w:r>
+        <w:rPr>
+          <w:rFonts w:ascii="Times New Roman" w:eastAsia="Times New Roman" w:hAnsi="Times New Roman" w:cs="Times New Roman"/>
+          <w:color w:val="000000"/>
+          <w:sz w:val="20"/>
+          <w:szCs w:val="20"/>
+        </w:rPr>
+        <w:t>Benefits of Bayesian analysis (short sentence)</w:t>
+      </w:r>
+    </w:p>
+  </w:comment>
+  <w:comment w:id="11" w:author="Kioumourtzoglou, Marianthi-Anna" w:date="2023-11-22T15:22:00Z" w:initials="MK">
     <w:p>
       <w:pPr>
         <w:pStyle w:val="CommentText"/>
@@ -29863,7 +29590,26 @@
       </w:r>
     </w:p>
   </w:comment>
-  <w:comment w:id="11" w:author="Joan Casey" w:date="2023-11-22T10:33:00Z" w:initials="JAC">
+  <w:comment w:id="12" w:author="Gabriella Meltzer" w:date="2024-03-25T14:09:00Z" w:initials="GM">
+    <w:p>
+      <w:r>
+        <w:rPr>
+          <w:rStyle w:val="CommentReference"/>
+        </w:rPr>
+        <w:annotationRef/>
+      </w:r>
+      <w:r>
+        <w:rPr>
+          <w:rFonts w:ascii="Times New Roman" w:eastAsia="Times New Roman" w:hAnsi="Times New Roman" w:cs="Times New Roman"/>
+          <w:color w:val="000000"/>
+          <w:sz w:val="20"/>
+          <w:szCs w:val="20"/>
+        </w:rPr>
+        <w:t>Don’t say state specific; Main model should have interaction term for state = BHurricane*State</w:t>
+      </w:r>
+    </w:p>
+  </w:comment>
+  <w:comment w:id="13" w:author="Joan Casey" w:date="2023-11-22T10:33:00Z" w:initials="JAC">
     <w:p>
       <w:pPr>
         <w:pStyle w:val="CommentText"/>
@@ -29879,7 +29625,45 @@
       </w:r>
     </w:p>
   </w:comment>
-  <w:comment w:id="12" w:author="Kioumourtzoglou, Marianthi-Anna" w:date="2023-11-22T15:26:00Z" w:initials="MK">
+  <w:comment w:id="14" w:author="Gabriella Meltzer" w:date="2024-03-25T14:19:00Z" w:initials="GM">
+    <w:p>
+      <w:r>
+        <w:rPr>
+          <w:rStyle w:val="CommentReference"/>
+        </w:rPr>
+        <w:annotationRef/>
+      </w:r>
+      <w:r>
+        <w:rPr>
+          <w:rFonts w:ascii="Times New Roman" w:eastAsia="Times New Roman" w:hAnsi="Times New Roman" w:cs="Times New Roman"/>
+          <w:color w:val="000000"/>
+          <w:sz w:val="20"/>
+          <w:szCs w:val="20"/>
+        </w:rPr>
+        <w:t>We should call this a hierarchical linear regression , the formulation of which has been referred to as a generalized diff-in-diff in Joel’s paper</w:t>
+      </w:r>
+    </w:p>
+  </w:comment>
+  <w:comment w:id="15" w:author="Gabriella Meltzer" w:date="2024-03-25T14:20:00Z" w:initials="GM">
+    <w:p>
+      <w:r>
+        <w:rPr>
+          <w:rStyle w:val="CommentReference"/>
+        </w:rPr>
+        <w:annotationRef/>
+      </w:r>
+      <w:r>
+        <w:rPr>
+          <w:rFonts w:ascii="Times New Roman" w:eastAsia="Times New Roman" w:hAnsi="Times New Roman" w:cs="Times New Roman"/>
+          <w:color w:val="000000"/>
+          <w:sz w:val="20"/>
+          <w:szCs w:val="20"/>
+        </w:rPr>
+        <w:t>Bayesian hierarchical linear model</w:t>
+      </w:r>
+    </w:p>
+  </w:comment>
+  <w:comment w:id="16" w:author="Kioumourtzoglou, Marianthi-Anna" w:date="2023-11-22T15:26:00Z" w:initials="MK">
     <w:p>
       <w:pPr>
         <w:pStyle w:val="CommentText"/>
@@ -29901,7 +29685,7 @@
       </w:r>
     </w:p>
   </w:comment>
-  <w:comment w:id="13" w:author="Gabriella Meltzer" w:date="2023-11-28T13:46:00Z" w:initials="GM">
+  <w:comment w:id="17" w:author="Gabriella Meltzer" w:date="2024-03-25T14:24:00Z" w:initials="GM">
     <w:p>
       <w:r>
         <w:rPr>
@@ -29912,14 +29696,71 @@
       <w:r>
         <w:rPr>
           <w:rFonts w:ascii="Times New Roman" w:eastAsia="Times New Roman" w:hAnsi="Times New Roman" w:cs="Times New Roman"/>
-          <w:sz w:val="20"/>
-          <w:szCs w:val="20"/>
-        </w:rPr>
-        <w:t>Robbie to add sub and superscripts</w:t>
+          <w:color w:val="000000"/>
+          <w:sz w:val="20"/>
+          <w:szCs w:val="20"/>
+        </w:rPr>
+        <w:t>In Limitations: we assume the effect is the same across time; not taking into account temporality. This assumption should be explicitly stated. Can add interaction term between Hurricane*Years since —&gt; Hurricane*State*Years Since. We can assume the effect would wane over time; this would reflect state’s ability to recover</w:t>
       </w:r>
     </w:p>
   </w:comment>
-  <w:comment w:id="14" w:author="Joan Casey" w:date="2023-11-22T10:30:00Z" w:initials="JAC">
+  <w:comment w:id="18" w:author="Gabriella Meltzer" w:date="2024-03-25T14:40:00Z" w:initials="GM">
+    <w:p>
+      <w:r>
+        <w:rPr>
+          <w:rStyle w:val="CommentReference"/>
+        </w:rPr>
+        <w:annotationRef/>
+      </w:r>
+      <w:r>
+        <w:rPr>
+          <w:rFonts w:ascii="Times New Roman" w:eastAsia="Times New Roman" w:hAnsi="Times New Roman" w:cs="Times New Roman"/>
+          <w:color w:val="000000"/>
+          <w:sz w:val="20"/>
+          <w:szCs w:val="20"/>
+        </w:rPr>
+        <w:t>Fix this to be symbol</w:t>
+      </w:r>
+    </w:p>
+  </w:comment>
+  <w:comment w:id="19" w:author="Gabriella Meltzer" w:date="2024-03-25T14:38:00Z" w:initials="GM">
+    <w:p>
+      <w:r>
+        <w:rPr>
+          <w:rStyle w:val="CommentReference"/>
+        </w:rPr>
+        <w:annotationRef/>
+      </w:r>
+      <w:r>
+        <w:rPr>
+          <w:rFonts w:ascii="Times New Roman" w:eastAsia="Times New Roman" w:hAnsi="Times New Roman" w:cs="Times New Roman"/>
+          <w:color w:val="000000"/>
+          <w:sz w:val="20"/>
+          <w:szCs w:val="20"/>
+        </w:rPr>
+        <w:t>We need to run model with random intercepts by state</w:t>
+      </w:r>
+    </w:p>
+  </w:comment>
+  <w:comment w:id="20" w:author="Gabriella Meltzer" w:date="2023-11-28T13:46:00Z" w:initials="GM">
+    <w:p>
+      <w:r>
+        <w:rPr>
+          <w:rStyle w:val="CommentReference"/>
+        </w:rPr>
+        <w:annotationRef/>
+      </w:r>
+      <w:r>
+        <w:rPr>
+          <w:rFonts w:ascii="Times New Roman" w:eastAsia="Times New Roman" w:hAnsi="Times New Roman" w:cs="Times New Roman"/>
+          <w:sz w:val="20"/>
+          <w:szCs w:val="20"/>
+        </w:rPr>
+        <w:t>Robbie to add sub and superscripts</w:t>
+      </w:r>
+    </w:p>
+  </w:comment>
+  <w:comment w:id="21" w:author="Joan Casey" w:date="2023-11-22T10:30:00Z" w:initials="JAC">
     <w:p>
       <w:pPr>
         <w:pStyle w:val="CommentText"/>
@@ -29935,7 +29776,7 @@
       </w:r>
     </w:p>
   </w:comment>
-  <w:comment w:id="15" w:author="Joan Casey" w:date="2023-11-22T10:52:00Z" w:initials="JAC">
+  <w:comment w:id="22" w:author="Joan Casey" w:date="2023-11-22T10:52:00Z" w:initials="JAC">
     <w:p>
       <w:pPr>
         <w:pStyle w:val="CommentText"/>
@@ -29951,7 +29792,83 @@
       </w:r>
     </w:p>
   </w:comment>
-  <w:comment w:id="16" w:author="Kioumourtzoglou, Marianthi-Anna" w:date="2023-11-22T15:33:00Z" w:initials="MK">
+  <w:comment w:id="23" w:author="Gabriella Meltzer" w:date="2024-03-25T14:28:00Z" w:initials="GM">
+    <w:p>
+      <w:r>
+        <w:rPr>
+          <w:rStyle w:val="CommentReference"/>
+        </w:rPr>
+        <w:annotationRef/>
+      </w:r>
+      <w:r>
+        <w:rPr>
+          <w:rFonts w:ascii="Times New Roman" w:eastAsia="Times New Roman" w:hAnsi="Times New Roman" w:cs="Times New Roman"/>
+          <w:color w:val="000000"/>
+          <w:sz w:val="20"/>
+          <w:szCs w:val="20"/>
+        </w:rPr>
+        <w:t>Remove this</w:t>
+      </w:r>
+    </w:p>
+  </w:comment>
+  <w:comment w:id="24" w:author="Gabriella Meltzer" w:date="2024-03-25T14:27:00Z" w:initials="GM">
+    <w:p>
+      <w:r>
+        <w:rPr>
+          <w:rStyle w:val="CommentReference"/>
+        </w:rPr>
+        <w:annotationRef/>
+      </w:r>
+      <w:r>
+        <w:rPr>
+          <w:rFonts w:ascii="Times New Roman" w:eastAsia="Times New Roman" w:hAnsi="Times New Roman" w:cs="Times New Roman"/>
+          <w:color w:val="000000"/>
+          <w:sz w:val="20"/>
+          <w:szCs w:val="20"/>
+        </w:rPr>
+        <w:t>Grade g students in county i in state s</w:t>
+      </w:r>
+    </w:p>
+  </w:comment>
+  <w:comment w:id="25" w:author="Gabriella Meltzer" w:date="2024-03-25T14:32:00Z" w:initials="GM">
+    <w:p>
+      <w:r>
+        <w:rPr>
+          <w:rStyle w:val="CommentReference"/>
+        </w:rPr>
+        <w:annotationRef/>
+      </w:r>
+      <w:r>
+        <w:rPr>
+          <w:rFonts w:ascii="Times New Roman" w:eastAsia="Times New Roman" w:hAnsi="Times New Roman" w:cs="Times New Roman"/>
+          <w:color w:val="000000"/>
+          <w:sz w:val="20"/>
+          <w:szCs w:val="20"/>
+        </w:rPr>
+        <w:t>We used random effects for the hurricane term by state</w:t>
+      </w:r>
+    </w:p>
+  </w:comment>
+  <w:comment w:id="26" w:author="Gabriella Meltzer" w:date="2024-03-25T14:35:00Z" w:initials="GM">
+    <w:p>
+      <w:r>
+        <w:rPr>
+          <w:rStyle w:val="CommentReference"/>
+        </w:rPr>
+        <w:annotationRef/>
+      </w:r>
+      <w:r>
+        <w:rPr>
+          <w:rFonts w:ascii="Times New Roman" w:eastAsia="Times New Roman" w:hAnsi="Times New Roman" w:cs="Times New Roman"/>
+          <w:color w:val="000000"/>
+          <w:sz w:val="20"/>
+          <w:szCs w:val="20"/>
+        </w:rPr>
+        <w:t xml:space="preserve">We assigned random effects to have N[0, sigma beta s] @Robbie please fix :) </w:t>
+      </w:r>
+    </w:p>
+  </w:comment>
+  <w:comment w:id="27" w:author="Kioumourtzoglou, Marianthi-Anna" w:date="2023-11-22T15:33:00Z" w:initials="MK">
     <w:p>
       <w:pPr>
         <w:pStyle w:val="CommentText"/>
@@ -29967,7 +29884,7 @@
       </w:r>
     </w:p>
   </w:comment>
-  <w:comment w:id="17" w:author="Gabriella Meltzer" w:date="2023-11-28T13:51:00Z" w:initials="GM">
+  <w:comment w:id="28" w:author="Gabriella Meltzer" w:date="2023-11-28T13:51:00Z" w:initials="GM">
     <w:p>
       <w:r>
         <w:rPr>
@@ -29985,7 +29902,7 @@
       </w:r>
     </w:p>
   </w:comment>
-  <w:comment w:id="18" w:author="Kioumourtzoglou, Marianthi-Anna" w:date="2023-11-22T15:34:00Z" w:initials="MK">
+  <w:comment w:id="29" w:author="Kioumourtzoglou, Marianthi-Anna" w:date="2023-11-22T15:34:00Z" w:initials="MK">
     <w:p>
       <w:pPr>
         <w:pStyle w:val="CommentText"/>
@@ -30004,7 +29921,7 @@
       </w:r>
     </w:p>
   </w:comment>
-  <w:comment w:id="19" w:author="Kioumourtzoglou, Marianthi-Anna" w:date="2023-11-22T15:35:00Z" w:initials="MK">
+  <w:comment w:id="30" w:author="Kioumourtzoglou, Marianthi-Anna" w:date="2023-11-22T15:35:00Z" w:initials="MK">
     <w:p>
       <w:pPr>
         <w:pStyle w:val="CommentText"/>
@@ -30020,7 +29937,7 @@
       </w:r>
     </w:p>
   </w:comment>
-  <w:comment w:id="20" w:author="Kioumourtzoglou, Marianthi-Anna" w:date="2023-11-22T15:37:00Z" w:initials="MK">
+  <w:comment w:id="31" w:author="Kioumourtzoglou, Marianthi-Anna" w:date="2023-11-22T15:37:00Z" w:initials="MK">
     <w:p>
       <w:pPr>
         <w:pStyle w:val="CommentText"/>
@@ -30036,7 +29953,7 @@
       </w:r>
     </w:p>
   </w:comment>
-  <w:comment w:id="21" w:author="Kioumourtzoglou, Marianthi-Anna" w:date="2023-11-22T15:38:00Z" w:initials="MK">
+  <w:comment w:id="32" w:author="Kioumourtzoglou, Marianthi-Anna" w:date="2023-11-22T15:38:00Z" w:initials="MK">
     <w:p>
       <w:pPr>
         <w:pStyle w:val="CommentText"/>
@@ -30068,12 +29985,23 @@
   <w15:commentEx w15:paraId="2A2EEB6C" w15:paraIdParent="32A15B17" w15:done="1"/>
   <w15:commentEx w15:paraId="2DA951F6" w15:done="1"/>
   <w15:commentEx w15:paraId="0B83A83A" w15:done="0"/>
+  <w15:commentEx w15:paraId="4F13EB7E" w15:paraIdParent="0B83A83A" w15:done="0"/>
   <w15:commentEx w15:paraId="31478CFD" w15:done="0"/>
+  <w15:commentEx w15:paraId="78E6DBD7" w15:paraIdParent="31478CFD" w15:done="0"/>
   <w15:commentEx w15:paraId="6A784BD7" w15:done="0"/>
+  <w15:commentEx w15:paraId="74B4F0EB" w15:paraIdParent="6A784BD7" w15:done="0"/>
+  <w15:commentEx w15:paraId="4D7C5F40" w15:paraIdParent="6A784BD7" w15:done="0"/>
   <w15:commentEx w15:paraId="6858E530" w15:done="0"/>
+  <w15:commentEx w15:paraId="667D5D02" w15:paraIdParent="6858E530" w15:done="0"/>
+  <w15:commentEx w15:paraId="2DDF0D42" w15:done="0"/>
+  <w15:commentEx w15:paraId="2C0323E1" w15:done="0"/>
   <w15:commentEx w15:paraId="7222AAD8" w15:done="0"/>
-  <w15:commentEx w15:paraId="5E56DEC8" w15:done="0"/>
-  <w15:commentEx w15:paraId="58236B6D" w15:paraIdParent="5E56DEC8" w15:done="0"/>
+  <w15:commentEx w15:paraId="5E56DEC8" w15:done="1"/>
+  <w15:commentEx w15:paraId="58236B6D" w15:paraIdParent="5E56DEC8" w15:done="1"/>
+  <w15:commentEx w15:paraId="2E9E0B64" w15:done="0"/>
+  <w15:commentEx w15:paraId="42899AB6" w15:done="0"/>
+  <w15:commentEx w15:paraId="4C32B540" w15:done="0"/>
+  <w15:commentEx w15:paraId="6D3A7D4B" w15:paraIdParent="4C32B540" w15:done="0"/>
   <w15:commentEx w15:paraId="45A6E32A" w15:done="0"/>
   <w15:commentEx w15:paraId="7018D081" w15:paraIdParent="45A6E32A" w15:done="0"/>
   <w15:commentEx w15:paraId="2DE633A3" w15:done="0"/>
@@ -30093,12 +30021,23 @@
   <w16cex:commentExtensible w16cex:durableId="5BCA5082" w16cex:dateUtc="2023-11-28T18:36:00Z"/>
   <w16cex:commentExtensible w16cex:durableId="16475A5C" w16cex:dateUtc="2023-11-22T20:19:00Z"/>
   <w16cex:commentExtensible w16cex:durableId="5DBE7E90" w16cex:dateUtc="2023-11-22T18:51:00Z"/>
+  <w16cex:commentExtensible w16cex:durableId="03D48F3A" w16cex:dateUtc="2024-03-25T18:20:00Z"/>
   <w16cex:commentExtensible w16cex:durableId="62F9C505" w16cex:dateUtc="2023-11-22T20:22:00Z"/>
+  <w16cex:commentExtensible w16cex:durableId="0B3D713A" w16cex:dateUtc="2024-03-25T18:09:00Z"/>
   <w16cex:commentExtensible w16cex:durableId="6CC4A8DD" w16cex:dateUtc="2023-11-22T18:33:00Z"/>
+  <w16cex:commentExtensible w16cex:durableId="2F915E42" w16cex:dateUtc="2024-03-25T18:19:00Z"/>
+  <w16cex:commentExtensible w16cex:durableId="67F1A89B" w16cex:dateUtc="2024-03-25T18:20:00Z"/>
   <w16cex:commentExtensible w16cex:durableId="2D949F39" w16cex:dateUtc="2023-11-22T20:26:00Z"/>
+  <w16cex:commentExtensible w16cex:durableId="0BD44595" w16cex:dateUtc="2024-03-25T18:24:00Z"/>
+  <w16cex:commentExtensible w16cex:durableId="16704347" w16cex:dateUtc="2024-03-25T18:40:00Z"/>
+  <w16cex:commentExtensible w16cex:durableId="1E7D506E" w16cex:dateUtc="2024-03-25T18:38:00Z"/>
   <w16cex:commentExtensible w16cex:durableId="46DB1D0C" w16cex:dateUtc="2023-11-28T18:46:00Z"/>
   <w16cex:commentExtensible w16cex:durableId="58E9A5C2" w16cex:dateUtc="2023-11-22T18:30:00Z"/>
   <w16cex:commentExtensible w16cex:durableId="01F95751" w16cex:dateUtc="2023-11-22T18:52:00Z"/>
+  <w16cex:commentExtensible w16cex:durableId="22AA34B1" w16cex:dateUtc="2024-03-25T18:28:00Z"/>
+  <w16cex:commentExtensible w16cex:durableId="2245AB51" w16cex:dateUtc="2024-03-25T18:27:00Z"/>
+  <w16cex:commentExtensible w16cex:durableId="18E3B7CC" w16cex:dateUtc="2024-03-25T18:32:00Z"/>
+  <w16cex:commentExtensible w16cex:durableId="66D2E3A6" w16cex:dateUtc="2024-03-25T18:35:00Z"/>
   <w16cex:commentExtensible w16cex:durableId="73BBC9C3" w16cex:dateUtc="2023-11-22T20:33:00Z"/>
   <w16cex:commentExtensible w16cex:durableId="5C0B3E73" w16cex:dateUtc="2023-11-28T18:51:00Z"/>
   <w16cex:commentExtensible w16cex:durableId="15660137" w16cex:dateUtc="2023-11-22T20:34:00Z"/>
@@ -30118,12 +30057,23 @@
   <w16cid:commentId w16cid:paraId="2A2EEB6C" w16cid:durableId="5BCA5082"/>
   <w16cid:commentId w16cid:paraId="2DA951F6" w16cid:durableId="16475A5C"/>
   <w16cid:commentId w16cid:paraId="0B83A83A" w16cid:durableId="5DBE7E90"/>
+  <w16cid:commentId w16cid:paraId="4F13EB7E" w16cid:durableId="03D48F3A"/>
   <w16cid:commentId w16cid:paraId="31478CFD" w16cid:durableId="62F9C505"/>
+  <w16cid:commentId w16cid:paraId="78E6DBD7" w16cid:durableId="0B3D713A"/>
   <w16cid:commentId w16cid:paraId="6A784BD7" w16cid:durableId="6CC4A8DD"/>
+  <w16cid:commentId w16cid:paraId="74B4F0EB" w16cid:durableId="2F915E42"/>
+  <w16cid:commentId w16cid:paraId="4D7C5F40" w16cid:durableId="67F1A89B"/>
   <w16cid:commentId w16cid:paraId="6858E530" w16cid:durableId="2D949F39"/>
+  <w16cid:commentId w16cid:paraId="667D5D02" w16cid:durableId="0BD44595"/>
+  <w16cid:commentId w16cid:paraId="2DDF0D42" w16cid:durableId="16704347"/>
+  <w16cid:commentId w16cid:paraId="2C0323E1" w16cid:durableId="1E7D506E"/>
   <w16cid:commentId w16cid:paraId="7222AAD8" w16cid:durableId="46DB1D0C"/>
   <w16cid:commentId w16cid:paraId="5E56DEC8" w16cid:durableId="58E9A5C2"/>
   <w16cid:commentId w16cid:paraId="58236B6D" w16cid:durableId="01F95751"/>
+  <w16cid:commentId w16cid:paraId="2E9E0B64" w16cid:durableId="22AA34B1"/>
+  <w16cid:commentId w16cid:paraId="42899AB6" w16cid:durableId="2245AB51"/>
+  <w16cid:commentId w16cid:paraId="4C32B540" w16cid:durableId="18E3B7CC"/>
+  <w16cid:commentId w16cid:paraId="6D3A7D4B" w16cid:durableId="66D2E3A6"/>
   <w16cid:commentId w16cid:paraId="45A6E32A" w16cid:durableId="73BBC9C3"/>
   <w16cid:commentId w16cid:paraId="7018D081" w16cid:durableId="5C0B3E73"/>
   <w16cid:commentId w16cid:paraId="2DE633A3" w16cid:durableId="15660137"/>

</xml_diff>